<commit_message>
Penkto ir šešto klausimo atsakymai
</commit_message>
<xml_diff>
--- a/word_failas/palyginimo_uzduotis.docx
+++ b/word_failas/palyginimo_uzduotis.docx
@@ -1228,15 +1228,7 @@
           <w:sz w:val="28"/>
           <w:szCs w:val="28"/>
         </w:rPr>
-        <w:t>16 bitų registras</w:t>
-      </w:r>
-      <w:r>
-        <w:rPr>
-          <w:rFonts w:ascii="Times New Roman" w:eastAsiaTheme="minorEastAsia" w:hAnsi="Times New Roman" w:cs="Times New Roman"/>
-          <w:sz w:val="28"/>
-          <w:szCs w:val="28"/>
-        </w:rPr>
-        <w:t>. Naudojamas funkcijų iškvietimams ir grįžimams stebėti.</w:t>
+        <w:t>16 bitų registras. Naudojamas funkcijų iškvietimams ir grįžimams stebėti.</w:t>
       </w:r>
     </w:p>
     <w:p>
@@ -1757,46 +1749,15 @@
     </w:p>
     <w:p>
       <w:pPr>
-        <w:tabs>
-          <w:tab w:val="left" w:pos="7255"/>
-        </w:tabs>
-        <w:rPr>
-          <w:rFonts w:ascii="Times New Roman" w:eastAsiaTheme="minorEastAsia" w:hAnsi="Times New Roman" w:cs="Times New Roman"/>
-          <w:sz w:val="28"/>
-          <w:szCs w:val="28"/>
-        </w:rPr>
-      </w:pPr>
-    </w:p>
-    <w:p>
-      <w:pPr>
-        <w:tabs>
-          <w:tab w:val="left" w:pos="7255"/>
-        </w:tabs>
-        <w:rPr>
-          <w:rFonts w:ascii="Times New Roman" w:eastAsiaTheme="minorEastAsia" w:hAnsi="Times New Roman" w:cs="Times New Roman"/>
-          <w:sz w:val="28"/>
-          <w:szCs w:val="28"/>
-        </w:rPr>
-      </w:pPr>
-    </w:p>
-    <w:p>
-      <w:pPr>
-        <w:tabs>
-          <w:tab w:val="left" w:pos="7255"/>
-        </w:tabs>
-        <w:rPr>
-          <w:rFonts w:ascii="Times New Roman" w:eastAsiaTheme="minorEastAsia" w:hAnsi="Times New Roman" w:cs="Times New Roman"/>
-          <w:sz w:val="28"/>
-          <w:szCs w:val="28"/>
-        </w:rPr>
-      </w:pPr>
-    </w:p>
-    <w:p>
-      <w:pPr>
         <w:pStyle w:val="ListParagraph"/>
-        <w:tabs>
-          <w:tab w:val="left" w:pos="7255"/>
-        </w:tabs>
+        <w:numPr>
+          <w:ilvl w:val="0"/>
+          <w:numId w:val="1"/>
+        </w:numPr>
+        <w:tabs>
+          <w:tab w:val="left" w:pos="7255"/>
+        </w:tabs>
+        <w:jc w:val="center"/>
         <w:rPr>
           <w:rFonts w:ascii="Times New Roman" w:eastAsiaTheme="minorEastAsia" w:hAnsi="Times New Roman" w:cs="Times New Roman"/>
           <w:b/>
@@ -1805,10 +1766,590 @@
           <w:szCs w:val="28"/>
         </w:rPr>
       </w:pPr>
+      <w:r>
+        <w:rPr>
+          <w:rFonts w:ascii="Times New Roman" w:eastAsiaTheme="minorEastAsia" w:hAnsi="Times New Roman" w:cs="Times New Roman"/>
+          <w:b/>
+          <w:bCs/>
+          <w:sz w:val="28"/>
+          <w:szCs w:val="28"/>
+        </w:rPr>
+        <w:t>Ar požymių bitai buvo naudojami šiose architektūrose? Kokie požymiai buvo naudojami?</w:t>
+      </w:r>
+    </w:p>
+    <w:p>
+      <w:pPr>
+        <w:tabs>
+          <w:tab w:val="left" w:pos="7255"/>
+        </w:tabs>
+        <w:rPr>
+          <w:rFonts w:ascii="Times New Roman" w:eastAsiaTheme="minorEastAsia" w:hAnsi="Times New Roman" w:cs="Times New Roman"/>
+          <w:sz w:val="28"/>
+          <w:szCs w:val="28"/>
+        </w:rPr>
+      </w:pPr>
+    </w:p>
+    <w:p>
+      <w:pPr>
+        <w:tabs>
+          <w:tab w:val="left" w:pos="7255"/>
+        </w:tabs>
+        <w:rPr>
+          <w:rFonts w:ascii="Times New Roman" w:eastAsiaTheme="minorEastAsia" w:hAnsi="Times New Roman" w:cs="Times New Roman"/>
+          <w:sz w:val="28"/>
+          <w:szCs w:val="28"/>
+        </w:rPr>
+      </w:pPr>
+      <w:r>
+        <w:rPr>
+          <w:rFonts w:ascii="Times New Roman" w:eastAsiaTheme="minorEastAsia" w:hAnsi="Times New Roman" w:cs="Times New Roman"/>
+          <w:sz w:val="28"/>
+          <w:szCs w:val="28"/>
+        </w:rPr>
+        <w:t>A</w:t>
+      </w:r>
+      <w:r>
+        <w:rPr>
+          <w:rFonts w:ascii="Times New Roman" w:eastAsiaTheme="minorEastAsia" w:hAnsi="Times New Roman" w:cs="Times New Roman"/>
+          <w:sz w:val="28"/>
+          <w:szCs w:val="28"/>
+        </w:rPr>
+        <w:t xml:space="preserve">bi architektūros naudojo </w:t>
+      </w:r>
+      <w:r>
+        <w:rPr>
+          <w:rFonts w:ascii="Times New Roman" w:eastAsiaTheme="minorEastAsia" w:hAnsi="Times New Roman" w:cs="Times New Roman"/>
+          <w:sz w:val="28"/>
+          <w:szCs w:val="28"/>
+        </w:rPr>
+        <w:t xml:space="preserve">požymių bitus. </w:t>
+      </w:r>
+    </w:p>
+    <w:p>
+      <w:pPr>
+        <w:tabs>
+          <w:tab w:val="left" w:pos="7255"/>
+        </w:tabs>
+        <w:rPr>
+          <w:rFonts w:ascii="Times New Roman" w:eastAsiaTheme="minorEastAsia" w:hAnsi="Times New Roman" w:cs="Times New Roman"/>
+          <w:b/>
+          <w:bCs/>
+          <w:sz w:val="28"/>
+          <w:szCs w:val="28"/>
+        </w:rPr>
+      </w:pPr>
+      <w:r>
+        <w:rPr>
+          <w:rFonts w:ascii="Times New Roman" w:eastAsiaTheme="minorEastAsia" w:hAnsi="Times New Roman" w:cs="Times New Roman"/>
+          <w:b/>
+          <w:bCs/>
+          <w:sz w:val="28"/>
+          <w:szCs w:val="28"/>
+        </w:rPr>
+        <w:t>Motorola 6800</w:t>
+      </w:r>
+    </w:p>
+    <w:p>
+      <w:pPr>
+        <w:tabs>
+          <w:tab w:val="left" w:pos="7255"/>
+        </w:tabs>
+        <w:rPr>
+          <w:rFonts w:ascii="Times New Roman" w:eastAsiaTheme="minorEastAsia" w:hAnsi="Times New Roman" w:cs="Times New Roman"/>
+          <w:sz w:val="28"/>
+          <w:szCs w:val="28"/>
+        </w:rPr>
+      </w:pPr>
+      <w:r>
+        <w:rPr>
+          <w:rFonts w:ascii="Times New Roman" w:eastAsiaTheme="minorEastAsia" w:hAnsi="Times New Roman" w:cs="Times New Roman"/>
+          <w:sz w:val="28"/>
+          <w:szCs w:val="28"/>
+        </w:rPr>
+        <w:t>Vėliavų registras (Condition Code Register arba CCR):</w:t>
+      </w:r>
     </w:p>
     <w:p>
       <w:pPr>
         <w:pStyle w:val="ListParagraph"/>
+        <w:numPr>
+          <w:ilvl w:val="0"/>
+          <w:numId w:val="2"/>
+        </w:numPr>
+        <w:tabs>
+          <w:tab w:val="left" w:pos="7255"/>
+        </w:tabs>
+        <w:rPr>
+          <w:rFonts w:ascii="Times New Roman" w:eastAsiaTheme="minorEastAsia" w:hAnsi="Times New Roman" w:cs="Times New Roman"/>
+          <w:sz w:val="28"/>
+          <w:szCs w:val="28"/>
+        </w:rPr>
+      </w:pPr>
+      <w:r>
+        <w:rPr>
+          <w:rFonts w:ascii="Times New Roman" w:eastAsiaTheme="minorEastAsia" w:hAnsi="Times New Roman" w:cs="Times New Roman"/>
+          <w:sz w:val="28"/>
+          <w:szCs w:val="28"/>
+        </w:rPr>
+        <w:t>Tarpinių bitų pernešimai (H): nustatoma, jei skaičiuojant rezultatą buvo perkelta iš 3 į 4 bitą.</w:t>
+      </w:r>
+    </w:p>
+    <w:p>
+      <w:pPr>
+        <w:pStyle w:val="ListParagraph"/>
+        <w:numPr>
+          <w:ilvl w:val="0"/>
+          <w:numId w:val="2"/>
+        </w:numPr>
+        <w:tabs>
+          <w:tab w:val="left" w:pos="7255"/>
+        </w:tabs>
+        <w:rPr>
+          <w:rFonts w:ascii="Times New Roman" w:eastAsiaTheme="minorEastAsia" w:hAnsi="Times New Roman" w:cs="Times New Roman"/>
+          <w:sz w:val="28"/>
+          <w:szCs w:val="28"/>
+        </w:rPr>
+      </w:pPr>
+      <w:r>
+        <w:rPr>
+          <w:rFonts w:ascii="Times New Roman" w:eastAsiaTheme="minorEastAsia" w:hAnsi="Times New Roman" w:cs="Times New Roman"/>
+          <w:sz w:val="28"/>
+          <w:szCs w:val="28"/>
+        </w:rPr>
+        <w:t>Pertraukimai (I): nustatoma, jei IRQ pertraukimas išjungtas.</w:t>
+      </w:r>
+    </w:p>
+    <w:p>
+      <w:pPr>
+        <w:pStyle w:val="ListParagraph"/>
+        <w:numPr>
+          <w:ilvl w:val="0"/>
+          <w:numId w:val="2"/>
+        </w:numPr>
+        <w:tabs>
+          <w:tab w:val="left" w:pos="7255"/>
+        </w:tabs>
+        <w:rPr>
+          <w:rFonts w:ascii="Times New Roman" w:eastAsiaTheme="minorEastAsia" w:hAnsi="Times New Roman" w:cs="Times New Roman"/>
+          <w:sz w:val="28"/>
+          <w:szCs w:val="28"/>
+        </w:rPr>
+      </w:pPr>
+      <w:r>
+        <w:rPr>
+          <w:rFonts w:ascii="Times New Roman" w:eastAsiaTheme="minorEastAsia" w:hAnsi="Times New Roman" w:cs="Times New Roman"/>
+          <w:sz w:val="28"/>
+          <w:szCs w:val="28"/>
+        </w:rPr>
+        <w:t>Neigiamas (N): nustatomas, jei nustatytas reikšmingiausias rezultato bitas.</w:t>
+      </w:r>
+    </w:p>
+    <w:p>
+      <w:pPr>
+        <w:pStyle w:val="ListParagraph"/>
+        <w:numPr>
+          <w:ilvl w:val="0"/>
+          <w:numId w:val="2"/>
+        </w:numPr>
+        <w:tabs>
+          <w:tab w:val="left" w:pos="7255"/>
+        </w:tabs>
+        <w:rPr>
+          <w:rFonts w:ascii="Times New Roman" w:eastAsiaTheme="minorEastAsia" w:hAnsi="Times New Roman" w:cs="Times New Roman"/>
+          <w:sz w:val="28"/>
+          <w:szCs w:val="28"/>
+        </w:rPr>
+      </w:pPr>
+      <w:r>
+        <w:rPr>
+          <w:rFonts w:ascii="Times New Roman" w:eastAsiaTheme="minorEastAsia" w:hAnsi="Times New Roman" w:cs="Times New Roman"/>
+          <w:sz w:val="28"/>
+          <w:szCs w:val="28"/>
+        </w:rPr>
+        <w:t>Nulis (Z): nustatomas, jei rezultatas lygus nuliui.</w:t>
+      </w:r>
+    </w:p>
+    <w:p>
+      <w:pPr>
+        <w:pStyle w:val="ListParagraph"/>
+        <w:numPr>
+          <w:ilvl w:val="0"/>
+          <w:numId w:val="2"/>
+        </w:numPr>
+        <w:tabs>
+          <w:tab w:val="left" w:pos="7255"/>
+        </w:tabs>
+        <w:rPr>
+          <w:rFonts w:ascii="Times New Roman" w:eastAsiaTheme="minorEastAsia" w:hAnsi="Times New Roman" w:cs="Times New Roman"/>
+          <w:sz w:val="28"/>
+          <w:szCs w:val="28"/>
+        </w:rPr>
+      </w:pPr>
+      <w:r>
+        <w:rPr>
+          <w:rFonts w:ascii="Times New Roman" w:eastAsiaTheme="minorEastAsia" w:hAnsi="Times New Roman" w:cs="Times New Roman"/>
+          <w:sz w:val="28"/>
+          <w:szCs w:val="28"/>
+        </w:rPr>
+        <w:t>Perpildymas (V): nustatomas, jei paskutinio rezultato skaičiavimo metu buvo perpildymas.</w:t>
+      </w:r>
+    </w:p>
+    <w:p>
+      <w:pPr>
+        <w:pStyle w:val="ListParagraph"/>
+        <w:numPr>
+          <w:ilvl w:val="0"/>
+          <w:numId w:val="2"/>
+        </w:numPr>
+        <w:tabs>
+          <w:tab w:val="left" w:pos="7255"/>
+        </w:tabs>
+        <w:rPr>
+          <w:rFonts w:ascii="Times New Roman" w:eastAsiaTheme="minorEastAsia" w:hAnsi="Times New Roman" w:cs="Times New Roman"/>
+          <w:sz w:val="28"/>
+          <w:szCs w:val="28"/>
+        </w:rPr>
+      </w:pPr>
+      <w:r>
+        <w:rPr>
+          <w:rFonts w:ascii="Times New Roman" w:eastAsiaTheme="minorEastAsia" w:hAnsi="Times New Roman" w:cs="Times New Roman"/>
+          <w:sz w:val="28"/>
+          <w:szCs w:val="28"/>
+        </w:rPr>
+        <w:t>Carry (C): nustatomas, jei paskutinio rezultato skaičiavimo metu buvo perkėlimas iš 7 bito.</w:t>
+      </w:r>
+    </w:p>
+    <w:p>
+      <w:pPr>
+        <w:tabs>
+          <w:tab w:val="left" w:pos="7255"/>
+        </w:tabs>
+        <w:rPr>
+          <w:rFonts w:ascii="Times New Roman" w:eastAsiaTheme="minorEastAsia" w:hAnsi="Times New Roman" w:cs="Times New Roman"/>
+          <w:b/>
+          <w:bCs/>
+          <w:sz w:val="28"/>
+          <w:szCs w:val="28"/>
+        </w:rPr>
+      </w:pPr>
+      <w:r>
+        <w:rPr>
+          <w:rFonts w:ascii="Times New Roman" w:eastAsiaTheme="minorEastAsia" w:hAnsi="Times New Roman" w:cs="Times New Roman"/>
+          <w:b/>
+          <w:bCs/>
+          <w:sz w:val="28"/>
+          <w:szCs w:val="28"/>
+        </w:rPr>
+        <w:t>Intel 4040</w:t>
+      </w:r>
+    </w:p>
+    <w:p>
+      <w:pPr>
+        <w:tabs>
+          <w:tab w:val="left" w:pos="7255"/>
+        </w:tabs>
+        <w:rPr>
+          <w:rFonts w:ascii="Times New Roman" w:eastAsiaTheme="minorEastAsia" w:hAnsi="Times New Roman" w:cs="Times New Roman"/>
+          <w:sz w:val="28"/>
+          <w:szCs w:val="28"/>
+        </w:rPr>
+      </w:pPr>
+      <w:r>
+        <w:rPr>
+          <w:rFonts w:ascii="Times New Roman" w:eastAsiaTheme="minorEastAsia" w:hAnsi="Times New Roman" w:cs="Times New Roman"/>
+          <w:sz w:val="28"/>
+          <w:szCs w:val="28"/>
+        </w:rPr>
+        <w:t>Intel 4040 neturi specialaus vėliavų registro kaip Motorola 6800</w:t>
+      </w:r>
+      <w:r>
+        <w:rPr>
+          <w:rFonts w:ascii="Times New Roman" w:eastAsiaTheme="minorEastAsia" w:hAnsi="Times New Roman" w:cs="Times New Roman"/>
+          <w:sz w:val="28"/>
+          <w:szCs w:val="28"/>
+        </w:rPr>
+        <w:t>, tačiau naudoja požymių bitus.</w:t>
+      </w:r>
+      <w:r>
+        <w:rPr>
+          <w:rFonts w:ascii="Times New Roman" w:eastAsiaTheme="minorEastAsia" w:hAnsi="Times New Roman" w:cs="Times New Roman"/>
+          <w:sz w:val="28"/>
+          <w:szCs w:val="28"/>
+        </w:rPr>
+        <w:t xml:space="preserve"> </w:t>
+      </w:r>
+      <w:r>
+        <w:rPr>
+          <w:rFonts w:ascii="Times New Roman" w:eastAsiaTheme="minorEastAsia" w:hAnsi="Times New Roman" w:cs="Times New Roman"/>
+          <w:sz w:val="28"/>
+          <w:szCs w:val="28"/>
+        </w:rPr>
+        <w:t>Naudoja “Carry flag” (C).</w:t>
+      </w:r>
+    </w:p>
+    <w:p>
+      <w:pPr>
+        <w:tabs>
+          <w:tab w:val="left" w:pos="7255"/>
+        </w:tabs>
+        <w:rPr>
+          <w:rFonts w:ascii="Times New Roman" w:eastAsiaTheme="minorEastAsia" w:hAnsi="Times New Roman" w:cs="Times New Roman"/>
+          <w:sz w:val="28"/>
+          <w:szCs w:val="28"/>
+        </w:rPr>
+      </w:pPr>
+    </w:p>
+    <w:p>
+      <w:pPr>
+        <w:pStyle w:val="ListParagraph"/>
+        <w:numPr>
+          <w:ilvl w:val="0"/>
+          <w:numId w:val="1"/>
+        </w:numPr>
+        <w:tabs>
+          <w:tab w:val="left" w:pos="7255"/>
+        </w:tabs>
+        <w:jc w:val="center"/>
+        <w:rPr>
+          <w:rFonts w:ascii="Times New Roman" w:eastAsiaTheme="minorEastAsia" w:hAnsi="Times New Roman" w:cs="Times New Roman"/>
+          <w:b/>
+          <w:bCs/>
+          <w:sz w:val="28"/>
+          <w:szCs w:val="28"/>
+        </w:rPr>
+      </w:pPr>
+      <w:r>
+        <w:rPr>
+          <w:rFonts w:ascii="Times New Roman" w:eastAsiaTheme="minorEastAsia" w:hAnsi="Times New Roman" w:cs="Times New Roman"/>
+          <w:b/>
+          <w:bCs/>
+          <w:sz w:val="28"/>
+          <w:szCs w:val="28"/>
+        </w:rPr>
+        <w:lastRenderedPageBreak/>
+        <w:t>Koks buvo kiekvienos architektūros duomenų plotis?</w:t>
+      </w:r>
+    </w:p>
+    <w:p>
+      <w:pPr>
+        <w:tabs>
+          <w:tab w:val="left" w:pos="7255"/>
+        </w:tabs>
+        <w:rPr>
+          <w:rFonts w:ascii="Times New Roman" w:eastAsiaTheme="minorEastAsia" w:hAnsi="Times New Roman" w:cs="Times New Roman"/>
+          <w:sz w:val="28"/>
+          <w:szCs w:val="28"/>
+        </w:rPr>
+      </w:pPr>
+      <w:r>
+        <w:rPr>
+          <w:rFonts w:ascii="Times New Roman" w:eastAsiaTheme="minorEastAsia" w:hAnsi="Times New Roman" w:cs="Times New Roman"/>
+          <w:sz w:val="28"/>
+          <w:szCs w:val="28"/>
+        </w:rPr>
+        <w:t xml:space="preserve">Motorola 6800 </w:t>
+      </w:r>
+      <w:r>
+        <w:rPr>
+          <w:rFonts w:ascii="Times New Roman" w:eastAsiaTheme="minorEastAsia" w:hAnsi="Times New Roman" w:cs="Times New Roman"/>
+          <w:sz w:val="28"/>
+          <w:szCs w:val="28"/>
+        </w:rPr>
+        <w:t xml:space="preserve">duomenų plotis </w:t>
+      </w:r>
+      <w:r>
+        <w:rPr>
+          <w:rFonts w:ascii="Times New Roman" w:eastAsiaTheme="minorEastAsia" w:hAnsi="Times New Roman" w:cs="Times New Roman"/>
+          <w:sz w:val="28"/>
+          <w:szCs w:val="28"/>
+        </w:rPr>
+        <w:t>8</w:t>
+      </w:r>
+      <w:r>
+        <w:rPr>
+          <w:rFonts w:ascii="Times New Roman" w:eastAsiaTheme="minorEastAsia" w:hAnsi="Times New Roman" w:cs="Times New Roman"/>
+          <w:sz w:val="28"/>
+          <w:szCs w:val="28"/>
+        </w:rPr>
+        <w:t xml:space="preserve"> bitai.</w:t>
+      </w:r>
+    </w:p>
+    <w:p>
+      <w:pPr>
+        <w:tabs>
+          <w:tab w:val="center" w:pos="4513"/>
+        </w:tabs>
+        <w:rPr>
+          <w:rFonts w:ascii="Times New Roman" w:eastAsiaTheme="minorEastAsia" w:hAnsi="Times New Roman" w:cs="Times New Roman"/>
+          <w:sz w:val="28"/>
+          <w:szCs w:val="28"/>
+        </w:rPr>
+      </w:pPr>
+      <w:r>
+        <w:rPr>
+          <w:rFonts w:ascii="Times New Roman" w:eastAsiaTheme="minorEastAsia" w:hAnsi="Times New Roman" w:cs="Times New Roman"/>
+          <w:sz w:val="28"/>
+          <w:szCs w:val="28"/>
+        </w:rPr>
+        <w:t xml:space="preserve">Intel 4040 duomenų plotis </w:t>
+      </w:r>
+      <w:r>
+        <w:rPr>
+          <w:rFonts w:ascii="Times New Roman" w:eastAsiaTheme="minorEastAsia" w:hAnsi="Times New Roman" w:cs="Times New Roman"/>
+          <w:sz w:val="28"/>
+          <w:szCs w:val="28"/>
+        </w:rPr>
+        <w:t xml:space="preserve">4 </w:t>
+      </w:r>
+      <w:r>
+        <w:rPr>
+          <w:rFonts w:ascii="Times New Roman" w:eastAsiaTheme="minorEastAsia" w:hAnsi="Times New Roman" w:cs="Times New Roman"/>
+          <w:sz w:val="28"/>
+          <w:szCs w:val="28"/>
+        </w:rPr>
+        <w:t>bitai.</w:t>
+      </w:r>
+      <w:r>
+        <w:rPr>
+          <w:rFonts w:ascii="Times New Roman" w:eastAsiaTheme="minorEastAsia" w:hAnsi="Times New Roman" w:cs="Times New Roman"/>
+          <w:sz w:val="28"/>
+          <w:szCs w:val="28"/>
+        </w:rPr>
+        <w:tab/>
+      </w:r>
+    </w:p>
+    <w:p>
+      <w:pPr>
+        <w:tabs>
+          <w:tab w:val="center" w:pos="4513"/>
+        </w:tabs>
+        <w:jc w:val="center"/>
+        <w:rPr>
+          <w:rFonts w:ascii="Times New Roman" w:eastAsiaTheme="minorEastAsia" w:hAnsi="Times New Roman" w:cs="Times New Roman"/>
+          <w:b/>
+          <w:bCs/>
+          <w:sz w:val="28"/>
+          <w:szCs w:val="28"/>
+        </w:rPr>
+      </w:pPr>
+    </w:p>
+    <w:p>
+      <w:pPr>
+        <w:pStyle w:val="ListParagraph"/>
+        <w:numPr>
+          <w:ilvl w:val="0"/>
+          <w:numId w:val="1"/>
+        </w:numPr>
+        <w:tabs>
+          <w:tab w:val="center" w:pos="4513"/>
+        </w:tabs>
+        <w:jc w:val="center"/>
+        <w:rPr>
+          <w:rFonts w:ascii="Times New Roman" w:eastAsiaTheme="minorEastAsia" w:hAnsi="Times New Roman" w:cs="Times New Roman"/>
+          <w:b/>
+          <w:bCs/>
+          <w:sz w:val="28"/>
+          <w:szCs w:val="28"/>
+        </w:rPr>
+      </w:pPr>
+      <w:r>
+        <w:rPr>
+          <w:rFonts w:ascii="Times New Roman" w:eastAsiaTheme="minorEastAsia" w:hAnsi="Times New Roman" w:cs="Times New Roman"/>
+          <w:b/>
+          <w:bCs/>
+          <w:sz w:val="28"/>
+          <w:szCs w:val="28"/>
+        </w:rPr>
+        <w:t>Koks buvo kiekvienos sistemos atminties išdėstymas?</w:t>
+      </w:r>
+    </w:p>
+    <w:p>
+      <w:pPr>
+        <w:tabs>
+          <w:tab w:val="left" w:pos="7255"/>
+        </w:tabs>
+        <w:rPr>
+          <w:rFonts w:ascii="Times New Roman" w:eastAsiaTheme="minorEastAsia" w:hAnsi="Times New Roman" w:cs="Times New Roman"/>
+          <w:sz w:val="28"/>
+          <w:szCs w:val="28"/>
+        </w:rPr>
+      </w:pPr>
+    </w:p>
+    <w:p>
+      <w:pPr>
+        <w:tabs>
+          <w:tab w:val="left" w:pos="7255"/>
+        </w:tabs>
+        <w:rPr>
+          <w:rFonts w:ascii="Times New Roman" w:eastAsiaTheme="minorEastAsia" w:hAnsi="Times New Roman" w:cs="Times New Roman"/>
+          <w:sz w:val="28"/>
+          <w:szCs w:val="28"/>
+        </w:rPr>
+      </w:pPr>
+    </w:p>
+    <w:p>
+      <w:pPr>
+        <w:tabs>
+          <w:tab w:val="left" w:pos="7255"/>
+        </w:tabs>
+        <w:rPr>
+          <w:rFonts w:ascii="Times New Roman" w:eastAsiaTheme="minorEastAsia" w:hAnsi="Times New Roman" w:cs="Times New Roman"/>
+          <w:sz w:val="28"/>
+          <w:szCs w:val="28"/>
+        </w:rPr>
+      </w:pPr>
+    </w:p>
+    <w:p>
+      <w:pPr>
+        <w:pStyle w:val="ListParagraph"/>
+        <w:numPr>
+          <w:ilvl w:val="0"/>
+          <w:numId w:val="1"/>
+        </w:numPr>
+        <w:tabs>
+          <w:tab w:val="left" w:pos="916"/>
+          <w:tab w:val="left" w:pos="1832"/>
+          <w:tab w:val="left" w:pos="2748"/>
+          <w:tab w:val="left" w:pos="3664"/>
+          <w:tab w:val="left" w:pos="4580"/>
+          <w:tab w:val="left" w:pos="5496"/>
+          <w:tab w:val="left" w:pos="6412"/>
+          <w:tab w:val="left" w:pos="7328"/>
+          <w:tab w:val="left" w:pos="8244"/>
+          <w:tab w:val="left" w:pos="9160"/>
+          <w:tab w:val="left" w:pos="10076"/>
+          <w:tab w:val="left" w:pos="10992"/>
+          <w:tab w:val="left" w:pos="11908"/>
+          <w:tab w:val="left" w:pos="12824"/>
+          <w:tab w:val="left" w:pos="13740"/>
+          <w:tab w:val="left" w:pos="14656"/>
+        </w:tabs>
+        <w:spacing w:after="0" w:line="240" w:lineRule="auto"/>
+        <w:rPr>
+          <w:rFonts w:ascii="Courier New" w:eastAsia="Times New Roman" w:hAnsi="Courier New" w:cs="Courier New"/>
+          <w:color w:val="FFFFFF"/>
+          <w:kern w:val="0"/>
+          <w:sz w:val="20"/>
+          <w:szCs w:val="20"/>
+          <w:lang w:eastAsia="en-GB"/>
+          <w14:ligatures w14:val="none"/>
+        </w:rPr>
+      </w:pPr>
+      <w:r>
+        <w:rPr>
+          <w:rFonts w:ascii="Courier New" w:eastAsia="Times New Roman" w:hAnsi="Courier New" w:cs="Courier New"/>
+          <w:color w:val="FFFFFF"/>
+          <w:kern w:val="0"/>
+          <w:sz w:val="20"/>
+          <w:szCs w:val="20"/>
+          <w:lang w:eastAsia="en-GB"/>
+          <w14:ligatures w14:val="none"/>
+        </w:rPr>
+        <w:t>Koks buvo kiekvienos architektūros duomenų plotis (mašininis žo</w:t>
+      </w:r>
+    </w:p>
+    <w:p>
+      <w:pPr>
         <w:tabs>
           <w:tab w:val="left" w:pos="7255"/>
         </w:tabs>
@@ -2771,6 +3312,7 @@
   <w:style w:type="character" w:default="1" w:styleId="DefaultParagraphFont">
     <w:name w:val="Default Paragraph Font"/>
     <w:uiPriority w:val="1"/>
+    <w:semiHidden/>
     <w:unhideWhenUsed/>
   </w:style>
   <w:style w:type="table" w:default="1" w:styleId="TableNormal">
@@ -3112,6 +3654,60 @@
       <w:color w:val="666666"/>
     </w:rPr>
   </w:style>
+  <w:style w:type="paragraph" w:styleId="HTMLPreformatted">
+    <w:name w:val="HTML Preformatted"/>
+    <w:basedOn w:val="Normal"/>
+    <w:link w:val="HTMLPreformattedChar"/>
+    <w:uiPriority w:val="99"/>
+    <w:semiHidden/>
+    <w:unhideWhenUsed/>
+    <w:rsid w:val="00B01114"/>
+    <w:pPr>
+      <w:tabs>
+        <w:tab w:val="left" w:pos="916"/>
+        <w:tab w:val="left" w:pos="1832"/>
+        <w:tab w:val="left" w:pos="2748"/>
+        <w:tab w:val="left" w:pos="3664"/>
+        <w:tab w:val="left" w:pos="4580"/>
+        <w:tab w:val="left" w:pos="5496"/>
+        <w:tab w:val="left" w:pos="6412"/>
+        <w:tab w:val="left" w:pos="7328"/>
+        <w:tab w:val="left" w:pos="8244"/>
+        <w:tab w:val="left" w:pos="9160"/>
+        <w:tab w:val="left" w:pos="10076"/>
+        <w:tab w:val="left" w:pos="10992"/>
+        <w:tab w:val="left" w:pos="11908"/>
+        <w:tab w:val="left" w:pos="12824"/>
+        <w:tab w:val="left" w:pos="13740"/>
+        <w:tab w:val="left" w:pos="14656"/>
+      </w:tabs>
+      <w:spacing w:after="0" w:line="240" w:lineRule="auto"/>
+    </w:pPr>
+    <w:rPr>
+      <w:rFonts w:ascii="Courier New" w:eastAsia="Times New Roman" w:hAnsi="Courier New" w:cs="Courier New"/>
+      <w:kern w:val="0"/>
+      <w:sz w:val="20"/>
+      <w:szCs w:val="20"/>
+      <w:lang w:eastAsia="en-GB"/>
+      <w14:ligatures w14:val="none"/>
+    </w:rPr>
+  </w:style>
+  <w:style w:type="character" w:customStyle="1" w:styleId="HTMLPreformattedChar">
+    <w:name w:val="HTML Preformatted Char"/>
+    <w:basedOn w:val="DefaultParagraphFont"/>
+    <w:link w:val="HTMLPreformatted"/>
+    <w:uiPriority w:val="99"/>
+    <w:semiHidden/>
+    <w:rsid w:val="00B01114"/>
+    <w:rPr>
+      <w:rFonts w:ascii="Courier New" w:eastAsia="Times New Roman" w:hAnsi="Courier New" w:cs="Courier New"/>
+      <w:kern w:val="0"/>
+      <w:sz w:val="20"/>
+      <w:szCs w:val="20"/>
+      <w:lang w:eastAsia="en-GB"/>
+      <w14:ligatures w14:val="none"/>
+    </w:rPr>
+  </w:style>
 </w:styles>
 </file>
 

</xml_diff>

<commit_message>
11 ir 12 klausimai - atsakyti
</commit_message>
<xml_diff>
--- a/word_failas/palyginimo_uzduotis.docx
+++ b/word_failas/palyginimo_uzduotis.docx
@@ -1612,7 +1612,25 @@
           <w:sz w:val="28"/>
           <w:szCs w:val="28"/>
         </w:rPr>
-        <w:t>There are seven stack level registers, which is sufficient to implement 7-level deep subroutine calls. Every subroutine call stores return address in one of the stack registers. Contents of the accumulator and the index registers is not preserved. When the program is interrupted, the contents of the send register (SRC) is also preserved in the stack.</w:t>
+        <w:t xml:space="preserve">There are seven stack level registers, which is sufficient to implement 7-level deep subroutine calls. </w:t>
+      </w:r>
+      <w:proofErr w:type="gramStart"/>
+      <w:r>
+        <w:rPr>
+          <w:rFonts w:ascii="Times New Roman" w:eastAsiaTheme="minorEastAsia" w:hAnsi="Times New Roman" w:cs="Times New Roman"/>
+          <w:sz w:val="28"/>
+          <w:szCs w:val="28"/>
+        </w:rPr>
+        <w:t>Every</w:t>
+      </w:r>
+      <w:proofErr w:type="gramEnd"/>
+      <w:r>
+        <w:rPr>
+          <w:rFonts w:ascii="Times New Roman" w:eastAsiaTheme="minorEastAsia" w:hAnsi="Times New Roman" w:cs="Times New Roman"/>
+          <w:sz w:val="28"/>
+          <w:szCs w:val="28"/>
+        </w:rPr>
+        <w:t xml:space="preserve"> subroutine call stores return address in one of the stack registers. Contents of the accumulator and the index registers is not preserved. When the program is interrupted, the contents of the send register (SRC) is also preserved in the stack.</w:t>
       </w:r>
       <w:r>
         <w:rPr>
@@ -2644,7 +2662,43 @@
           <w:sz w:val="28"/>
           <w:szCs w:val="28"/>
         </w:rPr>
-        <w:t> size is 8 KB organized as two 4 KB memory banks. At any point of time the processor works with one 4 KB bank, when necessary the processor can switch to different bank using new DB0 and DB1 instructions. Like in Intel 4004, all conditional instructions in the 4040 work within currently selected ROM (256 bytes). Unconditional jump and jump to subroutine instructions can be used to jump to any address within currently selected bank.</w:t>
+        <w:t xml:space="preserve"> size is 8 KB organized as two 4 KB memory banks. At any point of time the processor works with one 4 KB bank, when </w:t>
+      </w:r>
+      <w:proofErr w:type="gramStart"/>
+      <w:r>
+        <w:rPr>
+          <w:rFonts w:ascii="Times New Roman" w:eastAsiaTheme="minorEastAsia" w:hAnsi="Times New Roman" w:cs="Times New Roman"/>
+          <w:sz w:val="28"/>
+          <w:szCs w:val="28"/>
+        </w:rPr>
+        <w:t>necessary</w:t>
+      </w:r>
+      <w:proofErr w:type="gramEnd"/>
+      <w:r>
+        <w:rPr>
+          <w:rFonts w:ascii="Times New Roman" w:eastAsiaTheme="minorEastAsia" w:hAnsi="Times New Roman" w:cs="Times New Roman"/>
+          <w:sz w:val="28"/>
+          <w:szCs w:val="28"/>
+        </w:rPr>
+        <w:t xml:space="preserve"> the processor can switch to different bank using new DB0 and DB1 instructions. Like in Intel 4004, all conditional instructions in the 4040 </w:t>
+      </w:r>
+      <w:proofErr w:type="gramStart"/>
+      <w:r>
+        <w:rPr>
+          <w:rFonts w:ascii="Times New Roman" w:eastAsiaTheme="minorEastAsia" w:hAnsi="Times New Roman" w:cs="Times New Roman"/>
+          <w:sz w:val="28"/>
+          <w:szCs w:val="28"/>
+        </w:rPr>
+        <w:t>work</w:t>
+      </w:r>
+      <w:proofErr w:type="gramEnd"/>
+      <w:r>
+        <w:rPr>
+          <w:rFonts w:ascii="Times New Roman" w:eastAsiaTheme="minorEastAsia" w:hAnsi="Times New Roman" w:cs="Times New Roman"/>
+          <w:sz w:val="28"/>
+          <w:szCs w:val="28"/>
+        </w:rPr>
+        <w:t xml:space="preserve"> within currently selected ROM (256 bytes). Unconditional jump and jump to subroutine instructions can be used to jump to any address within currently selected bank.</w:t>
       </w:r>
     </w:p>
     <w:p>
@@ -3548,6 +3602,7 @@
         </w:rPr>
         <w:t xml:space="preserve">Loginės: AND, </w:t>
       </w:r>
+      <w:proofErr w:type="gramStart"/>
       <w:r>
         <w:rPr>
           <w:rFonts w:ascii="Times New Roman" w:eastAsiaTheme="minorEastAsia" w:hAnsi="Times New Roman" w:cs="Times New Roman"/>
@@ -3556,6 +3611,7 @@
         </w:rPr>
         <w:t>OR,</w:t>
       </w:r>
+      <w:proofErr w:type="gramEnd"/>
       <w:r>
         <w:rPr>
           <w:rFonts w:ascii="Times New Roman" w:eastAsiaTheme="minorEastAsia" w:hAnsi="Times New Roman" w:cs="Times New Roman"/>
@@ -4939,15 +4995,7 @@
           <w:sz w:val="28"/>
           <w:szCs w:val="28"/>
         </w:rPr>
-        <w:t>nedelsiančio adresavimo (</w:t>
-      </w:r>
-      <w:r>
-        <w:rPr>
-          <w:rFonts w:ascii="Times New Roman" w:eastAsiaTheme="minorEastAsia" w:hAnsi="Times New Roman" w:cs="Times New Roman"/>
-          <w:sz w:val="28"/>
-          <w:szCs w:val="28"/>
-        </w:rPr>
-        <w:t>“immediate”)</w:t>
+        <w:t>nedelsiančio adresavimo (“immediate”)</w:t>
       </w:r>
       <w:r>
         <w:rPr>
@@ -5092,15 +5140,640 @@
     </w:p>
     <w:p>
       <w:pPr>
-        <w:tabs>
-          <w:tab w:val="left" w:pos="7255"/>
-        </w:tabs>
-        <w:rPr>
-          <w:rFonts w:ascii="Times New Roman" w:eastAsiaTheme="minorEastAsia" w:hAnsi="Times New Roman" w:cs="Times New Roman"/>
-          <w:sz w:val="28"/>
-          <w:szCs w:val="28"/>
-        </w:rPr>
-      </w:pPr>
+        <w:pStyle w:val="ListParagraph"/>
+        <w:numPr>
+          <w:ilvl w:val="0"/>
+          <w:numId w:val="1"/>
+        </w:numPr>
+        <w:tabs>
+          <w:tab w:val="left" w:pos="7255"/>
+        </w:tabs>
+        <w:jc w:val="center"/>
+        <w:rPr>
+          <w:rFonts w:ascii="Times New Roman" w:eastAsiaTheme="minorEastAsia" w:hAnsi="Times New Roman" w:cs="Times New Roman"/>
+          <w:b/>
+          <w:bCs/>
+          <w:sz w:val="28"/>
+          <w:szCs w:val="28"/>
+        </w:rPr>
+      </w:pPr>
+      <w:r>
+        <w:rPr>
+          <w:rFonts w:ascii="Times New Roman" w:eastAsiaTheme="minorEastAsia" w:hAnsi="Times New Roman" w:cs="Times New Roman"/>
+          <w:b/>
+          <w:bCs/>
+          <w:sz w:val="28"/>
+          <w:szCs w:val="28"/>
+        </w:rPr>
+        <w:lastRenderedPageBreak/>
+        <w:t>Kokios buvo kiekvienos architektūros I/O galimybės?</w:t>
+      </w:r>
+    </w:p>
+    <w:p>
+      <w:pPr>
+        <w:pStyle w:val="ListParagraph"/>
+        <w:tabs>
+          <w:tab w:val="left" w:pos="7255"/>
+        </w:tabs>
+        <w:rPr>
+          <w:rFonts w:ascii="Times New Roman" w:eastAsiaTheme="minorEastAsia" w:hAnsi="Times New Roman" w:cs="Times New Roman"/>
+          <w:sz w:val="28"/>
+          <w:szCs w:val="28"/>
+        </w:rPr>
+      </w:pPr>
+    </w:p>
+    <w:p>
+      <w:pPr>
+        <w:tabs>
+          <w:tab w:val="left" w:pos="7255"/>
+        </w:tabs>
+        <w:rPr>
+          <w:rFonts w:ascii="Times New Roman" w:eastAsiaTheme="minorEastAsia" w:hAnsi="Times New Roman" w:cs="Times New Roman"/>
+          <w:sz w:val="28"/>
+          <w:szCs w:val="28"/>
+        </w:rPr>
+      </w:pPr>
+      <w:r>
+        <w:rPr>
+          <w:rFonts w:ascii="Times New Roman" w:eastAsiaTheme="minorEastAsia" w:hAnsi="Times New Roman" w:cs="Times New Roman"/>
+          <w:sz w:val="28"/>
+          <w:szCs w:val="28"/>
+        </w:rPr>
+        <w:t xml:space="preserve">Motorola 6800 neturi </w:t>
+      </w:r>
+      <w:r>
+        <w:rPr>
+          <w:rFonts w:ascii="Times New Roman" w:eastAsiaTheme="minorEastAsia" w:hAnsi="Times New Roman" w:cs="Times New Roman"/>
+          <w:sz w:val="28"/>
+          <w:szCs w:val="28"/>
+        </w:rPr>
+        <w:t xml:space="preserve">I/O </w:t>
+      </w:r>
+      <w:r>
+        <w:rPr>
+          <w:rFonts w:ascii="Times New Roman" w:eastAsiaTheme="minorEastAsia" w:hAnsi="Times New Roman" w:cs="Times New Roman"/>
+          <w:sz w:val="28"/>
+          <w:szCs w:val="28"/>
+        </w:rPr>
+        <w:t>“</w:t>
+      </w:r>
+      <w:r>
+        <w:rPr>
+          <w:rFonts w:ascii="Times New Roman" w:eastAsiaTheme="minorEastAsia" w:hAnsi="Times New Roman" w:cs="Times New Roman"/>
+          <w:sz w:val="28"/>
+          <w:szCs w:val="28"/>
+        </w:rPr>
+        <w:t>p</w:t>
+      </w:r>
+      <w:r>
+        <w:rPr>
+          <w:rFonts w:ascii="Times New Roman" w:eastAsiaTheme="minorEastAsia" w:hAnsi="Times New Roman" w:cs="Times New Roman"/>
+          <w:sz w:val="28"/>
+          <w:szCs w:val="28"/>
+        </w:rPr>
+        <w:t>ortų”</w:t>
+      </w:r>
+      <w:r>
+        <w:rPr>
+          <w:rFonts w:ascii="Times New Roman" w:eastAsiaTheme="minorEastAsia" w:hAnsi="Times New Roman" w:cs="Times New Roman"/>
+          <w:sz w:val="28"/>
+          <w:szCs w:val="28"/>
+        </w:rPr>
+        <w:t>, o Intel 4040</w:t>
+      </w:r>
+      <w:r>
+        <w:rPr>
+          <w:rFonts w:ascii="Times New Roman" w:eastAsiaTheme="minorEastAsia" w:hAnsi="Times New Roman" w:cs="Times New Roman"/>
+          <w:sz w:val="28"/>
+          <w:szCs w:val="28"/>
+        </w:rPr>
+        <w:t>:</w:t>
+      </w:r>
+      <w:r>
+        <w:rPr>
+          <w:rFonts w:ascii="Times New Roman" w:eastAsiaTheme="minorEastAsia" w:hAnsi="Times New Roman" w:cs="Times New Roman"/>
+          <w:sz w:val="28"/>
+          <w:szCs w:val="28"/>
+        </w:rPr>
+        <w:t xml:space="preserve"> </w:t>
+      </w:r>
+      <w:r>
+        <w:rPr>
+          <w:rFonts w:ascii="Times New Roman" w:eastAsiaTheme="minorEastAsia" w:hAnsi="Times New Roman" w:cs="Times New Roman"/>
+          <w:sz w:val="28"/>
+          <w:szCs w:val="28"/>
+        </w:rPr>
+        <w:t>16 4 bitų įvesties ir 16 4 bitų išvestie</w:t>
+      </w:r>
+      <w:r>
+        <w:rPr>
+          <w:rFonts w:ascii="Times New Roman" w:eastAsiaTheme="minorEastAsia" w:hAnsi="Times New Roman" w:cs="Times New Roman"/>
+          <w:sz w:val="28"/>
+          <w:szCs w:val="28"/>
+        </w:rPr>
+        <w:t>s</w:t>
+      </w:r>
+      <w:r>
+        <w:rPr>
+          <w:rFonts w:ascii="Times New Roman" w:eastAsiaTheme="minorEastAsia" w:hAnsi="Times New Roman" w:cs="Times New Roman"/>
+          <w:sz w:val="28"/>
+          <w:szCs w:val="28"/>
+        </w:rPr>
+        <w:t xml:space="preserve">. </w:t>
+      </w:r>
+    </w:p>
+    <w:p>
+      <w:pPr>
+        <w:pStyle w:val="ListParagraph"/>
+        <w:numPr>
+          <w:ilvl w:val="0"/>
+          <w:numId w:val="1"/>
+        </w:numPr>
+        <w:tabs>
+          <w:tab w:val="left" w:pos="7255"/>
+        </w:tabs>
+        <w:jc w:val="center"/>
+        <w:rPr>
+          <w:rFonts w:ascii="Times New Roman" w:eastAsiaTheme="minorEastAsia" w:hAnsi="Times New Roman" w:cs="Times New Roman"/>
+          <w:b/>
+          <w:bCs/>
+          <w:sz w:val="28"/>
+          <w:szCs w:val="28"/>
+        </w:rPr>
+      </w:pPr>
+      <w:r>
+        <w:rPr>
+          <w:rFonts w:ascii="Times New Roman" w:eastAsiaTheme="minorEastAsia" w:hAnsi="Times New Roman" w:cs="Times New Roman"/>
+          <w:b/>
+          <w:bCs/>
+          <w:sz w:val="28"/>
+          <w:szCs w:val="28"/>
+        </w:rPr>
+        <w:t>A</w:t>
+      </w:r>
+      <w:r>
+        <w:rPr>
+          <w:rFonts w:ascii="Times New Roman" w:eastAsiaTheme="minorEastAsia" w:hAnsi="Times New Roman" w:cs="Times New Roman"/>
+          <w:b/>
+          <w:bCs/>
+          <w:sz w:val="28"/>
+          <w:szCs w:val="28"/>
+        </w:rPr>
+        <w:t>r buvo palaikomi pertraukimai? Kuo pertraukimų mechanizmai buvo</w:t>
+      </w:r>
+      <w:r>
+        <w:rPr>
+          <w:rFonts w:ascii="Times New Roman" w:eastAsiaTheme="minorEastAsia" w:hAnsi="Times New Roman" w:cs="Times New Roman"/>
+          <w:b/>
+          <w:bCs/>
+          <w:sz w:val="28"/>
+          <w:szCs w:val="28"/>
+        </w:rPr>
+        <w:t xml:space="preserve"> </w:t>
+      </w:r>
+      <w:r>
+        <w:rPr>
+          <w:rFonts w:ascii="Times New Roman" w:eastAsiaTheme="minorEastAsia" w:hAnsi="Times New Roman" w:cs="Times New Roman"/>
+          <w:b/>
+          <w:bCs/>
+          <w:sz w:val="28"/>
+          <w:szCs w:val="28"/>
+        </w:rPr>
+        <w:t>panašūs, kuo jie skyrėsi abiejose architektūrose?</w:t>
+      </w:r>
+    </w:p>
+    <w:p>
+      <w:pPr>
+        <w:tabs>
+          <w:tab w:val="left" w:pos="7255"/>
+        </w:tabs>
+        <w:rPr>
+          <w:rFonts w:ascii="Times New Roman" w:eastAsiaTheme="minorEastAsia" w:hAnsi="Times New Roman" w:cs="Times New Roman"/>
+          <w:sz w:val="28"/>
+          <w:szCs w:val="28"/>
+        </w:rPr>
+      </w:pPr>
+      <w:r>
+        <w:rPr>
+          <w:rFonts w:ascii="Times New Roman" w:eastAsiaTheme="minorEastAsia" w:hAnsi="Times New Roman" w:cs="Times New Roman"/>
+          <w:sz w:val="28"/>
+          <w:szCs w:val="28"/>
+        </w:rPr>
+        <w:t>Motorola 6800 pertraukimai:</w:t>
+      </w:r>
+    </w:p>
+    <w:p>
+      <w:pPr>
+        <w:tabs>
+          <w:tab w:val="left" w:pos="7255"/>
+        </w:tabs>
+        <w:rPr>
+          <w:rFonts w:ascii="Times New Roman" w:eastAsiaTheme="minorEastAsia" w:hAnsi="Times New Roman" w:cs="Times New Roman"/>
+          <w:sz w:val="28"/>
+          <w:szCs w:val="28"/>
+        </w:rPr>
+      </w:pPr>
+      <w:r>
+        <w:rPr>
+          <w:rFonts w:ascii="Times New Roman" w:eastAsiaTheme="minorEastAsia" w:hAnsi="Times New Roman" w:cs="Times New Roman"/>
+          <w:sz w:val="28"/>
+          <w:szCs w:val="28"/>
+        </w:rPr>
+        <w:t xml:space="preserve">IRQ – maskuojamas pertraukimas. Įvykus pertraukimui programų skaitiklis, indeksų registras, akumuliatoriai ir sąlygų kodų registrai yra išsaugomi </w:t>
+      </w:r>
+      <w:r>
+        <w:rPr>
+          <w:rFonts w:ascii="Times New Roman" w:eastAsiaTheme="minorEastAsia" w:hAnsi="Times New Roman" w:cs="Times New Roman"/>
+          <w:sz w:val="28"/>
+          <w:szCs w:val="28"/>
+        </w:rPr>
+        <w:t>steke</w:t>
+      </w:r>
+      <w:r>
+        <w:rPr>
+          <w:rFonts w:ascii="Times New Roman" w:eastAsiaTheme="minorEastAsia" w:hAnsi="Times New Roman" w:cs="Times New Roman"/>
+          <w:sz w:val="28"/>
+          <w:szCs w:val="28"/>
+        </w:rPr>
+        <w:t>, kiti pertraukimai išjungiami ir procesorius peršoka į atminties vietos adresą, kurios adresas yra saugomas atmintyje FFF8h - FFF9h. Norėdami grįžti iš pertrauk</w:t>
+      </w:r>
+      <w:r>
+        <w:rPr>
+          <w:rFonts w:ascii="Times New Roman" w:eastAsiaTheme="minorEastAsia" w:hAnsi="Times New Roman" w:cs="Times New Roman"/>
+          <w:sz w:val="28"/>
+          <w:szCs w:val="28"/>
+        </w:rPr>
+        <w:t>imo</w:t>
+      </w:r>
+      <w:r>
+        <w:rPr>
+          <w:rFonts w:ascii="Times New Roman" w:eastAsiaTheme="minorEastAsia" w:hAnsi="Times New Roman" w:cs="Times New Roman"/>
+          <w:sz w:val="28"/>
+          <w:szCs w:val="28"/>
+        </w:rPr>
+        <w:t>, apdorojimo rutina turėtų naudoti RTI nurodymus. Šį pertraukimą galima įjungti / išjungti naudojant CLI/SEI instrukcijas.</w:t>
+      </w:r>
+    </w:p>
+    <w:p>
+      <w:pPr>
+        <w:tabs>
+          <w:tab w:val="left" w:pos="7255"/>
+        </w:tabs>
+        <w:rPr>
+          <w:rFonts w:ascii="Times New Roman" w:eastAsiaTheme="minorEastAsia" w:hAnsi="Times New Roman" w:cs="Times New Roman"/>
+          <w:sz w:val="28"/>
+          <w:szCs w:val="28"/>
+        </w:rPr>
+      </w:pPr>
+      <w:r>
+        <w:rPr>
+          <w:rFonts w:ascii="Times New Roman" w:eastAsiaTheme="minorEastAsia" w:hAnsi="Times New Roman" w:cs="Times New Roman"/>
+          <w:sz w:val="28"/>
+          <w:szCs w:val="28"/>
+        </w:rPr>
+        <w:t xml:space="preserve">NMI – neužmaskuojamas pertraukimas. Įvykus pertraukimui programų skaitiklis, indeksų registras, akumuliatoriai ir sąlygų kodų registrai yra išsaugomi </w:t>
+      </w:r>
+      <w:r>
+        <w:rPr>
+          <w:rFonts w:ascii="Times New Roman" w:eastAsiaTheme="minorEastAsia" w:hAnsi="Times New Roman" w:cs="Times New Roman"/>
+          <w:sz w:val="28"/>
+          <w:szCs w:val="28"/>
+        </w:rPr>
+        <w:t>steke</w:t>
+      </w:r>
+      <w:r>
+        <w:rPr>
+          <w:rFonts w:ascii="Times New Roman" w:eastAsiaTheme="minorEastAsia" w:hAnsi="Times New Roman" w:cs="Times New Roman"/>
+          <w:sz w:val="28"/>
+          <w:szCs w:val="28"/>
+        </w:rPr>
+        <w:t>, kiti pertraukimai išjungiami ir procesorius peršoka į atminties vietos adresą, kurios atmintyje saugomas FFFCh - FFFDh. Norėdami grįžti iš pertrauk</w:t>
+      </w:r>
+      <w:r>
+        <w:rPr>
+          <w:rFonts w:ascii="Times New Roman" w:eastAsiaTheme="minorEastAsia" w:hAnsi="Times New Roman" w:cs="Times New Roman"/>
+          <w:sz w:val="28"/>
+          <w:szCs w:val="28"/>
+        </w:rPr>
+        <w:t>imo</w:t>
+      </w:r>
+      <w:r>
+        <w:rPr>
+          <w:rFonts w:ascii="Times New Roman" w:eastAsiaTheme="minorEastAsia" w:hAnsi="Times New Roman" w:cs="Times New Roman"/>
+          <w:sz w:val="28"/>
+          <w:szCs w:val="28"/>
+        </w:rPr>
+        <w:t>, apdorojimo rutina turėtų naudoti RTI nurodymus. Šio pertraukimo negalima išjungti.</w:t>
+      </w:r>
+    </w:p>
+    <w:p>
+      <w:pPr>
+        <w:tabs>
+          <w:tab w:val="left" w:pos="7255"/>
+        </w:tabs>
+        <w:rPr>
+          <w:rFonts w:ascii="Times New Roman" w:eastAsiaTheme="minorEastAsia" w:hAnsi="Times New Roman" w:cs="Times New Roman"/>
+          <w:sz w:val="28"/>
+          <w:szCs w:val="28"/>
+        </w:rPr>
+      </w:pPr>
+      <w:r>
+        <w:rPr>
+          <w:rFonts w:ascii="Times New Roman" w:eastAsiaTheme="minorEastAsia" w:hAnsi="Times New Roman" w:cs="Times New Roman"/>
+          <w:sz w:val="28"/>
+          <w:szCs w:val="28"/>
+        </w:rPr>
+        <w:t>SWI – programinės įrangos pertraukimas. Šį pertraukimą galima iškviesti tik iš programos. Įvykus pertraukimui procesorius išsaugo programų skaitiklį, indeksų registrą, kaupiklius ir sąlygų kodų registrus, išjungia tolesnius pertraukimus ir peršoka į atminties vietos adresą, kurio adresas yra saugomas atmintyje FFFAh - FFFBh. Norėdami grįžti iš pertraukos, apdorojimo rutina turėtų naudoti RTI instrukcijas. Šio pertraukimo negalima išjungti.</w:t>
+      </w:r>
+    </w:p>
+    <w:p>
+      <w:pPr>
+        <w:tabs>
+          <w:tab w:val="left" w:pos="7255"/>
+        </w:tabs>
+        <w:rPr>
+          <w:rFonts w:ascii="Times New Roman" w:eastAsiaTheme="minorEastAsia" w:hAnsi="Times New Roman" w:cs="Times New Roman"/>
+          <w:sz w:val="28"/>
+          <w:szCs w:val="28"/>
+        </w:rPr>
+      </w:pPr>
+    </w:p>
+    <w:p>
+      <w:pPr>
+        <w:tabs>
+          <w:tab w:val="left" w:pos="7255"/>
+        </w:tabs>
+        <w:rPr>
+          <w:rFonts w:ascii="Times New Roman" w:eastAsiaTheme="minorEastAsia" w:hAnsi="Times New Roman" w:cs="Times New Roman"/>
+          <w:sz w:val="28"/>
+          <w:szCs w:val="28"/>
+        </w:rPr>
+      </w:pPr>
+      <w:r>
+        <w:rPr>
+          <w:rFonts w:ascii="Times New Roman" w:eastAsiaTheme="minorEastAsia" w:hAnsi="Times New Roman" w:cs="Times New Roman"/>
+          <w:sz w:val="28"/>
+          <w:szCs w:val="28"/>
+        </w:rPr>
+        <w:t>Intel 4040 pertraukimai:</w:t>
+      </w:r>
+    </w:p>
+    <w:p>
+      <w:pPr>
+        <w:tabs>
+          <w:tab w:val="left" w:pos="7255"/>
+        </w:tabs>
+        <w:rPr>
+          <w:rFonts w:ascii="Times New Roman" w:eastAsiaTheme="minorEastAsia" w:hAnsi="Times New Roman" w:cs="Times New Roman"/>
+          <w:sz w:val="28"/>
+          <w:szCs w:val="28"/>
+        </w:rPr>
+      </w:pPr>
+      <w:r>
+        <w:rPr>
+          <w:rFonts w:ascii="Times New Roman" w:eastAsiaTheme="minorEastAsia" w:hAnsi="Times New Roman" w:cs="Times New Roman"/>
+          <w:sz w:val="28"/>
+          <w:szCs w:val="28"/>
+        </w:rPr>
+        <w:t>Procesorius turi vieną maskuojamą pertraukimą. Pertraukimą galima išjungti arba įjungti naudojant DIN ir EIN instrukcijas. Kai įvyksta pertraukimas, programos skaitiklio ir siuntimo registro (SRC) turinys išsaugomas. Norėdami grįžti iš pertraukos, pertraukimo apdorojimo kodas turi vykdyti BBS instrukcijas.</w:t>
+      </w:r>
+    </w:p>
+    <w:p>
+      <w:pPr>
+        <w:tabs>
+          <w:tab w:val="left" w:pos="7255"/>
+        </w:tabs>
+        <w:rPr>
+          <w:rFonts w:ascii="Times New Roman" w:eastAsiaTheme="minorEastAsia" w:hAnsi="Times New Roman" w:cs="Times New Roman"/>
+          <w:sz w:val="28"/>
+          <w:szCs w:val="28"/>
+        </w:rPr>
+      </w:pPr>
+    </w:p>
+    <w:p>
+      <w:pPr>
+        <w:tabs>
+          <w:tab w:val="left" w:pos="7255"/>
+        </w:tabs>
+        <w:rPr>
+          <w:rFonts w:ascii="Times New Roman" w:eastAsiaTheme="minorEastAsia" w:hAnsi="Times New Roman" w:cs="Times New Roman"/>
+          <w:sz w:val="28"/>
+          <w:szCs w:val="28"/>
+        </w:rPr>
+      </w:pPr>
+      <w:r>
+        <w:rPr>
+          <w:rFonts w:ascii="Times New Roman" w:eastAsiaTheme="minorEastAsia" w:hAnsi="Times New Roman" w:cs="Times New Roman"/>
+          <w:sz w:val="28"/>
+          <w:szCs w:val="28"/>
+        </w:rPr>
+        <w:lastRenderedPageBreak/>
+        <w:t>Motorola 6800 turi 3 pertraukimus, o Intel 4040 tik vieną.</w:t>
+      </w:r>
+    </w:p>
+    <w:p>
+      <w:pPr>
+        <w:tabs>
+          <w:tab w:val="left" w:pos="7255"/>
+        </w:tabs>
+        <w:rPr>
+          <w:rFonts w:ascii="Times New Roman" w:eastAsiaTheme="minorEastAsia" w:hAnsi="Times New Roman" w:cs="Times New Roman"/>
+          <w:sz w:val="28"/>
+          <w:szCs w:val="28"/>
+        </w:rPr>
+      </w:pPr>
+      <w:r>
+        <w:rPr>
+          <w:rFonts w:ascii="Times New Roman" w:eastAsiaTheme="minorEastAsia" w:hAnsi="Times New Roman" w:cs="Times New Roman"/>
+          <w:sz w:val="28"/>
+          <w:szCs w:val="28"/>
+        </w:rPr>
+        <w:t>A</w:t>
+      </w:r>
+      <w:r>
+        <w:rPr>
+          <w:rFonts w:ascii="Times New Roman" w:eastAsiaTheme="minorEastAsia" w:hAnsi="Times New Roman" w:cs="Times New Roman"/>
+          <w:sz w:val="28"/>
+          <w:szCs w:val="28"/>
+        </w:rPr>
+        <w:t xml:space="preserve">bi architektūros naudoja </w:t>
+      </w:r>
+      <w:r>
+        <w:rPr>
+          <w:rFonts w:ascii="Times New Roman" w:eastAsiaTheme="minorEastAsia" w:hAnsi="Times New Roman" w:cs="Times New Roman"/>
+          <w:sz w:val="28"/>
+          <w:szCs w:val="28"/>
+        </w:rPr>
+        <w:t xml:space="preserve">maskuotą pertraukimą, </w:t>
+      </w:r>
+      <w:r>
+        <w:rPr>
+          <w:rFonts w:ascii="Times New Roman" w:eastAsiaTheme="minorEastAsia" w:hAnsi="Times New Roman" w:cs="Times New Roman"/>
+          <w:sz w:val="28"/>
+          <w:szCs w:val="28"/>
+        </w:rPr>
+        <w:t xml:space="preserve">kai jis ivyksta procesorius išsaugo duomenis </w:t>
+      </w:r>
+      <w:r>
+        <w:rPr>
+          <w:rFonts w:ascii="Times New Roman" w:eastAsiaTheme="minorEastAsia" w:hAnsi="Times New Roman" w:cs="Times New Roman"/>
+          <w:sz w:val="28"/>
+          <w:szCs w:val="28"/>
+        </w:rPr>
+        <w:t xml:space="preserve">svarbius. </w:t>
+      </w:r>
+      <w:r>
+        <w:rPr>
+          <w:rFonts w:ascii="Times New Roman" w:eastAsiaTheme="minorEastAsia" w:hAnsi="Times New Roman" w:cs="Times New Roman"/>
+          <w:sz w:val="28"/>
+          <w:szCs w:val="28"/>
+        </w:rPr>
+        <w:t>Abiejose yra vykdomas specialus nuro</w:t>
+      </w:r>
+      <w:r>
+        <w:rPr>
+          <w:rFonts w:ascii="Times New Roman" w:eastAsiaTheme="minorEastAsia" w:hAnsi="Times New Roman" w:cs="Times New Roman"/>
+          <w:sz w:val="28"/>
+          <w:szCs w:val="28"/>
+        </w:rPr>
+        <w:t>dymas, kad procesorius galėtų grįžti prie darbo, tačiau Motorola 6800 naudoja RTI nurodymus, o Intel 4040 naudoja BBS nurodymus.</w:t>
+      </w:r>
+    </w:p>
+    <w:p>
+      <w:pPr>
+        <w:tabs>
+          <w:tab w:val="left" w:pos="7255"/>
+        </w:tabs>
+        <w:rPr>
+          <w:rFonts w:ascii="Times New Roman" w:eastAsiaTheme="minorEastAsia" w:hAnsi="Times New Roman" w:cs="Times New Roman"/>
+          <w:sz w:val="28"/>
+          <w:szCs w:val="28"/>
+        </w:rPr>
+      </w:pPr>
+      <w:r>
+        <w:rPr>
+          <w:rFonts w:ascii="Times New Roman" w:eastAsiaTheme="minorEastAsia" w:hAnsi="Times New Roman" w:cs="Times New Roman"/>
+          <w:sz w:val="28"/>
+          <w:szCs w:val="28"/>
+        </w:rPr>
+        <w:t>Motorola 6800 išsaugo registr</w:t>
+      </w:r>
+      <w:r>
+        <w:rPr>
+          <w:rFonts w:ascii="Times New Roman" w:eastAsiaTheme="minorEastAsia" w:hAnsi="Times New Roman" w:cs="Times New Roman"/>
+          <w:sz w:val="28"/>
+          <w:szCs w:val="28"/>
+        </w:rPr>
+        <w:t>us</w:t>
+      </w:r>
+      <w:r>
+        <w:rPr>
+          <w:rFonts w:ascii="Times New Roman" w:eastAsiaTheme="minorEastAsia" w:hAnsi="Times New Roman" w:cs="Times New Roman"/>
+          <w:sz w:val="28"/>
+          <w:szCs w:val="28"/>
+        </w:rPr>
+        <w:t>: programos skaitiklį, indeksų registrą, akumuliatorių, sąlygų kodų registą</w:t>
+      </w:r>
+      <w:r>
+        <w:rPr>
+          <w:rFonts w:ascii="Times New Roman" w:eastAsiaTheme="minorEastAsia" w:hAnsi="Times New Roman" w:cs="Times New Roman"/>
+          <w:sz w:val="28"/>
+          <w:szCs w:val="28"/>
+        </w:rPr>
+        <w:t xml:space="preserve">, o </w:t>
+      </w:r>
+      <w:r>
+        <w:rPr>
+          <w:rFonts w:ascii="Times New Roman" w:eastAsiaTheme="minorEastAsia" w:hAnsi="Times New Roman" w:cs="Times New Roman"/>
+          <w:sz w:val="28"/>
+          <w:szCs w:val="28"/>
+        </w:rPr>
+        <w:t>Intel 4040 išsaugo tik programos skaitiklį ir siuntimo registrą (SRC).</w:t>
+      </w:r>
+    </w:p>
+    <w:p>
+      <w:pPr>
+        <w:tabs>
+          <w:tab w:val="left" w:pos="7255"/>
+        </w:tabs>
+        <w:rPr>
+          <w:rFonts w:ascii="Times New Roman" w:eastAsiaTheme="minorEastAsia" w:hAnsi="Times New Roman" w:cs="Times New Roman"/>
+          <w:sz w:val="28"/>
+          <w:szCs w:val="28"/>
+        </w:rPr>
+      </w:pPr>
+    </w:p>
+    <w:p>
+      <w:pPr>
+        <w:pStyle w:val="HTMLPreformatted"/>
+        <w:numPr>
+          <w:ilvl w:val="0"/>
+          <w:numId w:val="1"/>
+        </w:numPr>
+        <w:rPr>
+          <w:color w:val="FFFFFF"/>
+        </w:rPr>
+      </w:pPr>
+      <w:r>
+        <w:rPr>
+          <w:color w:val="FFFFFF"/>
+        </w:rPr>
+        <w:t>Ar buvo palaikomi pertraukimai? Kuo pertraukimų mechanizmai buvo</w:t>
+      </w:r>
+    </w:p>
+    <w:p>
+      <w:pPr>
+        <w:pStyle w:val="HTMLPreformatted"/>
+        <w:numPr>
+          <w:ilvl w:val="0"/>
+          <w:numId w:val="1"/>
+        </w:numPr>
+        <w:rPr>
+          <w:color w:val="FFFFFF"/>
+        </w:rPr>
+      </w:pPr>
+      <w:r>
+        <w:rPr>
+          <w:color w:val="FFFFFF"/>
+        </w:rPr>
+        <w:t>panašūs, kuo jie skyrėsi abiejose architektūrose</w:t>
+      </w:r>
+    </w:p>
+    <w:p>
+      <w:pPr>
+        <w:pStyle w:val="HTMLPreformatted"/>
+        <w:numPr>
+          <w:ilvl w:val="0"/>
+          <w:numId w:val="1"/>
+        </w:numPr>
+        <w:rPr>
+          <w:color w:val="FFFFFF"/>
+        </w:rPr>
+      </w:pPr>
+      <w:r>
+        <w:rPr>
+          <w:color w:val="FFFFFF"/>
+        </w:rPr>
+        <w:t>Ar buvo palaikomi pertraukimai? Kuo pertraukimų mechanizmai buvo</w:t>
+      </w:r>
+    </w:p>
+    <w:p>
+      <w:pPr>
+        <w:pStyle w:val="HTMLPreformatted"/>
+        <w:numPr>
+          <w:ilvl w:val="0"/>
+          <w:numId w:val="1"/>
+        </w:numPr>
+        <w:rPr>
+          <w:color w:val="FFFFFF"/>
+        </w:rPr>
+      </w:pPr>
+      <w:r>
+        <w:rPr>
+          <w:color w:val="FFFFFF"/>
+        </w:rPr>
+        <w:t>panašūs, kuo jie skyrėsi abiejose archite</w:t>
+      </w:r>
     </w:p>
     <w:p>
       <w:pPr>
@@ -7055,7 +7728,6 @@
   <w:style w:type="character" w:default="1" w:styleId="DefaultParagraphFont">
     <w:name w:val="Default Paragraph Font"/>
     <w:uiPriority w:val="1"/>
-    <w:semiHidden/>
     <w:unhideWhenUsed/>
   </w:style>
   <w:style w:type="table" w:default="1" w:styleId="TableNormal">
@@ -7402,7 +8074,6 @@
     <w:basedOn w:val="Normal"/>
     <w:link w:val="HTMLPreformattedChar"/>
     <w:uiPriority w:val="99"/>
-    <w:semiHidden/>
     <w:unhideWhenUsed/>
     <w:rsid w:val="00B01114"/>
     <w:pPr>
@@ -7440,7 +8111,6 @@
     <w:basedOn w:val="DefaultParagraphFont"/>
     <w:link w:val="HTMLPreformatted"/>
     <w:uiPriority w:val="99"/>
-    <w:semiHidden/>
     <w:rsid w:val="00B01114"/>
     <w:rPr>
       <w:rFonts w:ascii="Courier New" w:eastAsia="Times New Roman" w:hAnsi="Courier New" w:cs="Courier New"/>

</xml_diff>

<commit_message>
14 ir 15 klausymų atsakymas
</commit_message>
<xml_diff>
--- a/word_failas/palyginimo_uzduotis.docx
+++ b/word_failas/palyginimo_uzduotis.docx
@@ -6195,6 +6195,394 @@
           <w:ilvl w:val="0"/>
           <w:numId w:val="1"/>
         </w:numPr>
+        <w:tabs>
+          <w:tab w:val="left" w:pos="7255"/>
+        </w:tabs>
+        <w:jc w:val="center"/>
+        <w:rPr>
+          <w:rFonts w:ascii="Times New Roman" w:eastAsiaTheme="minorEastAsia" w:hAnsi="Times New Roman" w:cs="Times New Roman"/>
+          <w:b/>
+          <w:bCs/>
+          <w:sz w:val="28"/>
+          <w:szCs w:val="28"/>
+        </w:rPr>
+      </w:pPr>
+      <w:r>
+        <w:rPr>
+          <w:rFonts w:ascii="Times New Roman" w:eastAsiaTheme="minorEastAsia" w:hAnsi="Times New Roman" w:cs="Times New Roman"/>
+          <w:b/>
+          <w:bCs/>
+          <w:sz w:val="28"/>
+          <w:szCs w:val="28"/>
+        </w:rPr>
+        <w:t>Sistemos greitaveika</w:t>
+      </w:r>
+    </w:p>
+    <w:p>
+      <w:pPr>
+        <w:tabs>
+          <w:tab w:val="left" w:pos="7255"/>
+        </w:tabs>
+        <w:rPr>
+          <w:rFonts w:ascii="Times New Roman" w:eastAsiaTheme="minorEastAsia" w:hAnsi="Times New Roman" w:cs="Times New Roman"/>
+          <w:sz w:val="28"/>
+          <w:szCs w:val="28"/>
+        </w:rPr>
+      </w:pPr>
+      <w:r>
+        <w:rPr>
+          <w:rFonts w:ascii="Times New Roman" w:eastAsiaTheme="minorEastAsia" w:hAnsi="Times New Roman" w:cs="Times New Roman"/>
+          <w:sz w:val="28"/>
+          <w:szCs w:val="28"/>
+        </w:rPr>
+        <w:t>Motorola 6800 dažnis buvo 1MHz iki 2MHz, o Intel 4040 buvo 500kHz iki 740kHz.</w:t>
+      </w:r>
+      <w:r>
+        <w:rPr>
+          <w:rFonts w:ascii="Times New Roman" w:eastAsiaTheme="minorEastAsia" w:hAnsi="Times New Roman" w:cs="Times New Roman"/>
+          <w:sz w:val="28"/>
+          <w:szCs w:val="28"/>
+        </w:rPr>
+        <w:t xml:space="preserve"> Intel darė nuo 625000 iki 92 5000 </w:t>
+      </w:r>
+      <w:r>
+        <w:rPr>
+          <w:rFonts w:ascii="Times New Roman" w:eastAsiaTheme="minorEastAsia" w:hAnsi="Times New Roman" w:cs="Times New Roman"/>
+          <w:sz w:val="28"/>
+          <w:szCs w:val="28"/>
+        </w:rPr>
+        <w:t>taktų</w:t>
+      </w:r>
+      <w:r>
+        <w:rPr>
+          <w:rFonts w:ascii="Times New Roman" w:eastAsiaTheme="minorEastAsia" w:hAnsi="Times New Roman" w:cs="Times New Roman"/>
+          <w:sz w:val="28"/>
+          <w:szCs w:val="28"/>
+        </w:rPr>
+        <w:t xml:space="preserve"> per sekundę</w:t>
+      </w:r>
+      <w:r>
+        <w:rPr>
+          <w:rFonts w:ascii="Times New Roman" w:eastAsiaTheme="minorEastAsia" w:hAnsi="Times New Roman" w:cs="Times New Roman"/>
+          <w:sz w:val="28"/>
+          <w:szCs w:val="28"/>
+        </w:rPr>
+        <w:t>.</w:t>
+      </w:r>
+    </w:p>
+    <w:p>
+      <w:pPr>
+        <w:tabs>
+          <w:tab w:val="left" w:pos="7255"/>
+        </w:tabs>
+        <w:rPr>
+          <w:rFonts w:ascii="Times New Roman" w:eastAsiaTheme="minorEastAsia" w:hAnsi="Times New Roman" w:cs="Times New Roman"/>
+          <w:sz w:val="28"/>
+          <w:szCs w:val="28"/>
+        </w:rPr>
+      </w:pPr>
+      <w:r>
+        <w:rPr>
+          <w:rFonts w:ascii="Times New Roman" w:eastAsiaTheme="minorEastAsia" w:hAnsi="Times New Roman" w:cs="Times New Roman"/>
+          <w:sz w:val="28"/>
+          <w:szCs w:val="28"/>
+        </w:rPr>
+        <w:t xml:space="preserve">Intel 4040 reikia </w:t>
+      </w:r>
+      <w:r>
+        <w:rPr>
+          <w:rFonts w:ascii="Times New Roman" w:eastAsiaTheme="minorEastAsia" w:hAnsi="Times New Roman" w:cs="Times New Roman"/>
+          <w:sz w:val="28"/>
+          <w:szCs w:val="28"/>
+        </w:rPr>
+        <w:t>1 arba 2</w:t>
+      </w:r>
+      <w:r>
+        <w:rPr>
+          <w:rFonts w:ascii="Times New Roman" w:eastAsiaTheme="minorEastAsia" w:hAnsi="Times New Roman" w:cs="Times New Roman"/>
+          <w:sz w:val="28"/>
+          <w:szCs w:val="28"/>
+        </w:rPr>
+        <w:t xml:space="preserve"> mašininių ciklų </w:t>
+      </w:r>
+      <w:r>
+        <w:rPr>
+          <w:rFonts w:ascii="Times New Roman" w:eastAsiaTheme="minorEastAsia" w:hAnsi="Times New Roman" w:cs="Times New Roman"/>
+          <w:sz w:val="28"/>
+          <w:szCs w:val="28"/>
+        </w:rPr>
+        <w:t>kiekvienai komandai įvykdyti</w:t>
+      </w:r>
+      <w:r>
+        <w:rPr>
+          <w:rFonts w:ascii="Times New Roman" w:eastAsiaTheme="minorEastAsia" w:hAnsi="Times New Roman" w:cs="Times New Roman"/>
+          <w:sz w:val="28"/>
+          <w:szCs w:val="28"/>
+        </w:rPr>
+        <w:t>, tai ap</w:t>
+      </w:r>
+      <w:r>
+        <w:rPr>
+          <w:rFonts w:ascii="Times New Roman" w:eastAsiaTheme="minorEastAsia" w:hAnsi="Times New Roman" w:cs="Times New Roman"/>
+          <w:sz w:val="28"/>
+          <w:szCs w:val="28"/>
+        </w:rPr>
+        <w:t>ytiksliai 62 kIPS esant 740 kHz.</w:t>
+      </w:r>
+    </w:p>
+    <w:p>
+      <w:pPr>
+        <w:tabs>
+          <w:tab w:val="left" w:pos="7255"/>
+        </w:tabs>
+        <w:rPr>
+          <w:rFonts w:ascii="Times New Roman" w:eastAsiaTheme="minorEastAsia" w:hAnsi="Times New Roman" w:cs="Times New Roman"/>
+          <w:sz w:val="28"/>
+          <w:szCs w:val="28"/>
+        </w:rPr>
+      </w:pPr>
+      <w:r>
+        <w:rPr>
+          <w:rFonts w:ascii="Times New Roman" w:eastAsiaTheme="minorEastAsia" w:hAnsi="Times New Roman" w:cs="Times New Roman"/>
+          <w:sz w:val="28"/>
+          <w:szCs w:val="28"/>
+        </w:rPr>
+        <w:t>Vidutinė Intel 4040 greitaveika 1175</w:t>
+      </w:r>
+      <w:r>
+        <w:rPr>
+          <w:rFonts w:ascii="Times New Roman" w:eastAsiaTheme="minorEastAsia" w:hAnsi="Times New Roman" w:cs="Times New Roman"/>
+          <w:sz w:val="28"/>
+          <w:szCs w:val="28"/>
+        </w:rPr>
+        <w:t xml:space="preserve"> 32 bitų skaičių sudėjim</w:t>
+      </w:r>
+      <w:r>
+        <w:rPr>
+          <w:rFonts w:ascii="Times New Roman" w:eastAsiaTheme="minorEastAsia" w:hAnsi="Times New Roman" w:cs="Times New Roman"/>
+          <w:sz w:val="28"/>
+          <w:szCs w:val="28"/>
+        </w:rPr>
+        <w:t>ui.</w:t>
+      </w:r>
+      <w:r>
+        <w:rPr>
+          <w:rFonts w:ascii="Times New Roman" w:eastAsiaTheme="minorEastAsia" w:hAnsi="Times New Roman" w:cs="Times New Roman"/>
+          <w:sz w:val="28"/>
+          <w:szCs w:val="28"/>
+        </w:rPr>
+        <w:t xml:space="preserve"> </w:t>
+      </w:r>
+      <w:r>
+        <w:rPr>
+          <w:rFonts w:ascii="Times New Roman" w:eastAsiaTheme="minorEastAsia" w:hAnsi="Times New Roman" w:cs="Times New Roman"/>
+          <w:sz w:val="28"/>
+          <w:szCs w:val="28"/>
+        </w:rPr>
+        <w:t>P</w:t>
+      </w:r>
+      <w:r>
+        <w:rPr>
+          <w:rFonts w:ascii="Times New Roman" w:eastAsiaTheme="minorEastAsia" w:hAnsi="Times New Roman" w:cs="Times New Roman"/>
+          <w:sz w:val="28"/>
+          <w:szCs w:val="28"/>
+        </w:rPr>
+        <w:t>er sekundę</w:t>
+      </w:r>
+      <w:r>
+        <w:rPr>
+          <w:rFonts w:ascii="Times New Roman" w:eastAsiaTheme="minorEastAsia" w:hAnsi="Times New Roman" w:cs="Times New Roman"/>
+          <w:sz w:val="28"/>
+          <w:szCs w:val="28"/>
+        </w:rPr>
+        <w:t xml:space="preserve">, </w:t>
+      </w:r>
+      <w:r>
+        <w:rPr>
+          <w:rFonts w:ascii="Times New Roman" w:eastAsiaTheme="minorEastAsia" w:hAnsi="Times New Roman" w:cs="Times New Roman"/>
+          <w:sz w:val="28"/>
+          <w:szCs w:val="28"/>
+        </w:rPr>
+        <w:t>~850 μs</w:t>
+      </w:r>
+      <w:r>
+        <w:rPr>
+          <w:rFonts w:ascii="Times New Roman" w:eastAsiaTheme="minorEastAsia" w:hAnsi="Times New Roman" w:cs="Times New Roman"/>
+          <w:sz w:val="28"/>
+          <w:szCs w:val="28"/>
+        </w:rPr>
+        <w:t>.</w:t>
+      </w:r>
+    </w:p>
+    <w:p>
+      <w:pPr>
+        <w:tabs>
+          <w:tab w:val="left" w:pos="7255"/>
+        </w:tabs>
+        <w:rPr>
+          <w:rFonts w:ascii="Times New Roman" w:eastAsiaTheme="minorEastAsia" w:hAnsi="Times New Roman" w:cs="Times New Roman"/>
+          <w:sz w:val="28"/>
+          <w:szCs w:val="28"/>
+          <w:lang w:val="lt-LT"/>
+        </w:rPr>
+      </w:pPr>
+      <w:r>
+        <w:rPr>
+          <w:rFonts w:ascii="Times New Roman" w:eastAsiaTheme="minorEastAsia" w:hAnsi="Times New Roman" w:cs="Times New Roman"/>
+          <w:sz w:val="28"/>
+          <w:szCs w:val="28"/>
+        </w:rPr>
+        <w:t>Motorola 6800 pvz.: instrukcija LDA A #FF u</w:t>
+      </w:r>
+      <w:r>
+        <w:rPr>
+          <w:rFonts w:ascii="Times New Roman" w:eastAsiaTheme="minorEastAsia" w:hAnsi="Times New Roman" w:cs="Times New Roman"/>
+          <w:sz w:val="28"/>
+          <w:szCs w:val="28"/>
+          <w:lang w:val="lt-LT"/>
+        </w:rPr>
+        <w:t>žtrunka 2 ciklus</w:t>
+      </w:r>
+      <w:r>
+        <w:rPr>
+          <w:rFonts w:ascii="Times New Roman" w:eastAsiaTheme="minorEastAsia" w:hAnsi="Times New Roman" w:cs="Times New Roman"/>
+          <w:sz w:val="28"/>
+          <w:szCs w:val="28"/>
+          <w:lang w:val="lt-LT"/>
+        </w:rPr>
+        <w:t>.</w:t>
+      </w:r>
+    </w:p>
+    <w:p>
+      <w:pPr>
+        <w:tabs>
+          <w:tab w:val="left" w:pos="7255"/>
+        </w:tabs>
+        <w:rPr>
+          <w:rFonts w:ascii="Times New Roman" w:eastAsiaTheme="minorEastAsia" w:hAnsi="Times New Roman" w:cs="Times New Roman"/>
+          <w:sz w:val="28"/>
+          <w:szCs w:val="28"/>
+          <w:lang w:val="lt-LT"/>
+        </w:rPr>
+      </w:pPr>
+      <w:r>
+        <w:rPr>
+          <w:rFonts w:ascii="Times New Roman" w:eastAsiaTheme="minorEastAsia" w:hAnsi="Times New Roman" w:cs="Times New Roman"/>
+          <w:sz w:val="28"/>
+          <w:szCs w:val="28"/>
+          <w:lang w:val="lt-LT"/>
+        </w:rPr>
+        <w:t xml:space="preserve">Motorola 6800 buvo </w:t>
+      </w:r>
+      <w:r>
+        <w:rPr>
+          <w:rFonts w:ascii="Times New Roman" w:eastAsiaTheme="minorEastAsia" w:hAnsi="Times New Roman" w:cs="Times New Roman"/>
+          <w:sz w:val="28"/>
+          <w:szCs w:val="28"/>
+          <w:lang w:val="lt-LT"/>
+        </w:rPr>
+        <w:t>našesnė nei Intel 4040.</w:t>
+      </w:r>
+    </w:p>
+    <w:p>
+      <w:pPr>
+        <w:pStyle w:val="ListParagraph"/>
+        <w:numPr>
+          <w:ilvl w:val="0"/>
+          <w:numId w:val="1"/>
+        </w:numPr>
+        <w:tabs>
+          <w:tab w:val="left" w:pos="7255"/>
+        </w:tabs>
+        <w:jc w:val="center"/>
+        <w:rPr>
+          <w:rFonts w:ascii="Times New Roman" w:eastAsiaTheme="minorEastAsia" w:hAnsi="Times New Roman" w:cs="Times New Roman"/>
+          <w:b/>
+          <w:bCs/>
+          <w:sz w:val="28"/>
+          <w:szCs w:val="28"/>
+        </w:rPr>
+      </w:pPr>
+      <w:r>
+        <w:rPr>
+          <w:rFonts w:ascii="Times New Roman" w:eastAsiaTheme="minorEastAsia" w:hAnsi="Times New Roman" w:cs="Times New Roman"/>
+          <w:b/>
+          <w:bCs/>
+          <w:sz w:val="28"/>
+          <w:szCs w:val="28"/>
+          <w:lang w:val="lt-LT"/>
+        </w:rPr>
+        <w:t>A</w:t>
+      </w:r>
+      <w:r>
+        <w:rPr>
+          <w:rFonts w:ascii="Times New Roman" w:eastAsiaTheme="minorEastAsia" w:hAnsi="Times New Roman" w:cs="Times New Roman"/>
+          <w:b/>
+          <w:bCs/>
+          <w:sz w:val="28"/>
+          <w:szCs w:val="28"/>
+        </w:rPr>
+        <w:t>r architektūros naudojo spartinančią atmintį? Jei taip, kokio</w:t>
+      </w:r>
+      <w:r>
+        <w:rPr>
+          <w:rFonts w:ascii="Times New Roman" w:eastAsiaTheme="minorEastAsia" w:hAnsi="Times New Roman" w:cs="Times New Roman"/>
+          <w:b/>
+          <w:bCs/>
+          <w:sz w:val="28"/>
+          <w:szCs w:val="28"/>
+        </w:rPr>
+        <w:t xml:space="preserve"> </w:t>
+      </w:r>
+      <w:r>
+        <w:rPr>
+          <w:rFonts w:ascii="Times New Roman" w:eastAsiaTheme="minorEastAsia" w:hAnsi="Times New Roman" w:cs="Times New Roman"/>
+          <w:b/>
+          <w:bCs/>
+          <w:sz w:val="28"/>
+          <w:szCs w:val="28"/>
+        </w:rPr>
+        <w:t>dydžio?</w:t>
+      </w:r>
+    </w:p>
+    <w:p>
+      <w:pPr>
+        <w:tabs>
+          <w:tab w:val="left" w:pos="7255"/>
+        </w:tabs>
+        <w:rPr>
+          <w:rFonts w:ascii="Times New Roman" w:eastAsiaTheme="minorEastAsia" w:hAnsi="Times New Roman" w:cs="Times New Roman"/>
+          <w:sz w:val="28"/>
+          <w:szCs w:val="28"/>
+          <w:lang w:val="lt-LT"/>
+        </w:rPr>
+      </w:pPr>
+      <w:r>
+        <w:rPr>
+          <w:rFonts w:ascii="Times New Roman" w:eastAsiaTheme="minorEastAsia" w:hAnsi="Times New Roman" w:cs="Times New Roman"/>
+          <w:sz w:val="28"/>
+          <w:szCs w:val="28"/>
+          <w:lang w:val="lt-LT"/>
+        </w:rPr>
+        <w:t>Nei Motorola 6800, nei intel 4040 nenaudojo spartinančios atminties.</w:t>
+      </w:r>
+    </w:p>
+    <w:p>
+      <w:pPr>
+        <w:tabs>
+          <w:tab w:val="left" w:pos="7255"/>
+        </w:tabs>
+        <w:ind w:left="360"/>
+        <w:rPr>
+          <w:rFonts w:ascii="Times New Roman" w:eastAsiaTheme="minorEastAsia" w:hAnsi="Times New Roman" w:cs="Times New Roman"/>
+          <w:sz w:val="28"/>
+          <w:szCs w:val="28"/>
+          <w:lang w:val="lt-LT"/>
+        </w:rPr>
+      </w:pPr>
+    </w:p>
+    <w:p>
+      <w:pPr>
         <w:tabs>
           <w:tab w:val="left" w:pos="7255"/>
         </w:tabs>

</xml_diff>

<commit_message>
Šaltinių pridėjimas word faile
</commit_message>
<xml_diff>
--- a/word_failas/palyginimo_uzduotis.docx
+++ b/word_failas/palyginimo_uzduotis.docx
@@ -1612,25 +1612,7 @@
           <w:sz w:val="28"/>
           <w:szCs w:val="28"/>
         </w:rPr>
-        <w:t xml:space="preserve">There are seven stack level registers, which is sufficient to implement 7-level deep subroutine calls. </w:t>
-      </w:r>
-      <w:proofErr w:type="gramStart"/>
-      <w:r>
-        <w:rPr>
-          <w:rFonts w:ascii="Times New Roman" w:eastAsiaTheme="minorEastAsia" w:hAnsi="Times New Roman" w:cs="Times New Roman"/>
-          <w:sz w:val="28"/>
-          <w:szCs w:val="28"/>
-        </w:rPr>
-        <w:t>Every</w:t>
-      </w:r>
-      <w:proofErr w:type="gramEnd"/>
-      <w:r>
-        <w:rPr>
-          <w:rFonts w:ascii="Times New Roman" w:eastAsiaTheme="minorEastAsia" w:hAnsi="Times New Roman" w:cs="Times New Roman"/>
-          <w:sz w:val="28"/>
-          <w:szCs w:val="28"/>
-        </w:rPr>
-        <w:t xml:space="preserve"> subroutine call stores return address in one of the stack registers. Contents of the accumulator and the index registers is not preserved. When the program is interrupted, the contents of the send register (SRC) is also preserved in the stack.</w:t>
+        <w:t>There are seven stack level registers, which is sufficient to implement 7-level deep subroutine calls. Every subroutine call stores return address in one of the stack registers. Contents of the accumulator and the index registers is not preserved. When the program is interrupted, the contents of the send register (SRC) is also preserved in the stack.</w:t>
       </w:r>
       <w:r>
         <w:rPr>
@@ -2662,43 +2644,7 @@
           <w:sz w:val="28"/>
           <w:szCs w:val="28"/>
         </w:rPr>
-        <w:t xml:space="preserve"> size is 8 KB organized as two 4 KB memory banks. At any point of time the processor works with one 4 KB bank, when </w:t>
-      </w:r>
-      <w:proofErr w:type="gramStart"/>
-      <w:r>
-        <w:rPr>
-          <w:rFonts w:ascii="Times New Roman" w:eastAsiaTheme="minorEastAsia" w:hAnsi="Times New Roman" w:cs="Times New Roman"/>
-          <w:sz w:val="28"/>
-          <w:szCs w:val="28"/>
-        </w:rPr>
-        <w:t>necessary</w:t>
-      </w:r>
-      <w:proofErr w:type="gramEnd"/>
-      <w:r>
-        <w:rPr>
-          <w:rFonts w:ascii="Times New Roman" w:eastAsiaTheme="minorEastAsia" w:hAnsi="Times New Roman" w:cs="Times New Roman"/>
-          <w:sz w:val="28"/>
-          <w:szCs w:val="28"/>
-        </w:rPr>
-        <w:t xml:space="preserve"> the processor can switch to different bank using new DB0 and DB1 instructions. Like in Intel 4004, all conditional instructions in the 4040 </w:t>
-      </w:r>
-      <w:proofErr w:type="gramStart"/>
-      <w:r>
-        <w:rPr>
-          <w:rFonts w:ascii="Times New Roman" w:eastAsiaTheme="minorEastAsia" w:hAnsi="Times New Roman" w:cs="Times New Roman"/>
-          <w:sz w:val="28"/>
-          <w:szCs w:val="28"/>
-        </w:rPr>
-        <w:t>work</w:t>
-      </w:r>
-      <w:proofErr w:type="gramEnd"/>
-      <w:r>
-        <w:rPr>
-          <w:rFonts w:ascii="Times New Roman" w:eastAsiaTheme="minorEastAsia" w:hAnsi="Times New Roman" w:cs="Times New Roman"/>
-          <w:sz w:val="28"/>
-          <w:szCs w:val="28"/>
-        </w:rPr>
-        <w:t xml:space="preserve"> within currently selected ROM (256 bytes). Unconditional jump and jump to subroutine instructions can be used to jump to any address within currently selected bank.</w:t>
+        <w:t> size is 8 KB organized as two 4 KB memory banks. At any point of time the processor works with one 4 KB bank, when necessary the processor can switch to different bank using new DB0 and DB1 instructions. Like in Intel 4004, all conditional instructions in the 4040 work within currently selected ROM (256 bytes). Unconditional jump and jump to subroutine instructions can be used to jump to any address within currently selected bank.</w:t>
       </w:r>
     </w:p>
     <w:p>
@@ -3602,7 +3548,6 @@
         </w:rPr>
         <w:t xml:space="preserve">Loginės: AND, </w:t>
       </w:r>
-      <w:proofErr w:type="gramStart"/>
       <w:r>
         <w:rPr>
           <w:rFonts w:ascii="Times New Roman" w:eastAsiaTheme="minorEastAsia" w:hAnsi="Times New Roman" w:cs="Times New Roman"/>
@@ -3611,7 +3556,6 @@
         </w:rPr>
         <w:t>OR,</w:t>
       </w:r>
-      <w:proofErr w:type="gramEnd"/>
       <w:r>
         <w:rPr>
           <w:rFonts w:ascii="Times New Roman" w:eastAsiaTheme="minorEastAsia" w:hAnsi="Times New Roman" w:cs="Times New Roman"/>
@@ -6752,25 +6696,7 @@
           <w:sz w:val="28"/>
           <w:szCs w:val="28"/>
         </w:rPr>
-        <w:t>: Commodore PET buvo vienas pirmųjų „all-in-</w:t>
-      </w:r>
-      <w:proofErr w:type="gramStart"/>
-      <w:r>
-        <w:rPr>
-          <w:rFonts w:ascii="Times New Roman" w:eastAsiaTheme="minorEastAsia" w:hAnsi="Times New Roman" w:cs="Times New Roman"/>
-          <w:sz w:val="28"/>
-          <w:szCs w:val="28"/>
-        </w:rPr>
-        <w:t>one“ asmeninių</w:t>
-      </w:r>
-      <w:proofErr w:type="gramEnd"/>
-      <w:r>
-        <w:rPr>
-          <w:rFonts w:ascii="Times New Roman" w:eastAsiaTheme="minorEastAsia" w:hAnsi="Times New Roman" w:cs="Times New Roman"/>
-          <w:sz w:val="28"/>
-          <w:szCs w:val="28"/>
-        </w:rPr>
-        <w:t xml:space="preserve"> kompiuterių, veikiantis su 6800 procesoriumi. Jo naudotojo patogus </w:t>
+        <w:t xml:space="preserve">: Commodore PET buvo vienas pirmųjų „all-in-one“ asmeninių kompiuterių, veikiantis su 6800 procesoriumi. Jo naudotojo patogus </w:t>
       </w:r>
       <w:r>
         <w:rPr>
@@ -8029,7 +7955,46 @@
     <w:p>
       <w:pPr>
         <w:pStyle w:val="HTMLPreformatted"/>
-        <w:ind w:left="360"/>
+        <w:rPr>
+          <w:color w:val="FFFFFF"/>
+        </w:rPr>
+      </w:pPr>
+    </w:p>
+    <w:p>
+      <w:pPr>
+        <w:pStyle w:val="HTMLPreformatted"/>
+        <w:rPr>
+          <w:color w:val="FFFFFF"/>
+        </w:rPr>
+      </w:pPr>
+    </w:p>
+    <w:p>
+      <w:pPr>
+        <w:pStyle w:val="HTMLPreformatted"/>
+        <w:rPr>
+          <w:color w:val="FFFFFF"/>
+        </w:rPr>
+      </w:pPr>
+    </w:p>
+    <w:p>
+      <w:pPr>
+        <w:pStyle w:val="HTMLPreformatted"/>
+        <w:rPr>
+          <w:color w:val="FFFFFF"/>
+        </w:rPr>
+      </w:pPr>
+    </w:p>
+    <w:p>
+      <w:pPr>
+        <w:pStyle w:val="HTMLPreformatted"/>
+        <w:rPr>
+          <w:color w:val="FFFFFF"/>
+        </w:rPr>
+      </w:pPr>
+    </w:p>
+    <w:p>
+      <w:pPr>
+        <w:pStyle w:val="HTMLPreformatted"/>
         <w:rPr>
           <w:color w:val="FFFFFF"/>
         </w:rPr>
@@ -8138,49 +8103,24 @@
         </w:tabs>
         <w:rPr>
           <w:rFonts w:ascii="Times New Roman" w:eastAsiaTheme="minorEastAsia" w:hAnsi="Times New Roman" w:cs="Times New Roman"/>
-          <w:sz w:val="28"/>
-          <w:szCs w:val="28"/>
-        </w:rPr>
-      </w:pPr>
-    </w:p>
-    <w:p>
-      <w:pPr>
-        <w:tabs>
-          <w:tab w:val="left" w:pos="7255"/>
-        </w:tabs>
-        <w:rPr>
-          <w:rFonts w:ascii="Times New Roman" w:eastAsiaTheme="minorEastAsia" w:hAnsi="Times New Roman" w:cs="Times New Roman"/>
-          <w:sz w:val="28"/>
-          <w:szCs w:val="28"/>
-        </w:rPr>
-      </w:pPr>
-    </w:p>
-    <w:p>
-      <w:pPr>
-        <w:pStyle w:val="ListParagraph"/>
-        <w:numPr>
-          <w:ilvl w:val="0"/>
-          <w:numId w:val="1"/>
-        </w:numPr>
-        <w:tabs>
-          <w:tab w:val="left" w:pos="916"/>
-          <w:tab w:val="left" w:pos="1832"/>
-          <w:tab w:val="left" w:pos="2748"/>
-          <w:tab w:val="left" w:pos="3664"/>
-          <w:tab w:val="left" w:pos="4580"/>
-          <w:tab w:val="left" w:pos="5496"/>
-          <w:tab w:val="left" w:pos="6412"/>
-          <w:tab w:val="left" w:pos="7328"/>
-          <w:tab w:val="left" w:pos="8244"/>
-          <w:tab w:val="left" w:pos="9160"/>
-          <w:tab w:val="left" w:pos="10076"/>
-          <w:tab w:val="left" w:pos="10992"/>
-          <w:tab w:val="left" w:pos="11908"/>
-          <w:tab w:val="left" w:pos="12824"/>
-          <w:tab w:val="left" w:pos="13740"/>
-          <w:tab w:val="left" w:pos="14656"/>
-        </w:tabs>
-        <w:spacing w:after="0" w:line="240" w:lineRule="auto"/>
+          <w:b/>
+          <w:bCs/>
+          <w:sz w:val="28"/>
+          <w:szCs w:val="28"/>
+        </w:rPr>
+      </w:pPr>
+      <w:r>
+        <w:rPr>
+          <w:rFonts w:ascii="Times New Roman" w:eastAsiaTheme="minorEastAsia" w:hAnsi="Times New Roman" w:cs="Times New Roman"/>
+          <w:b/>
+          <w:bCs/>
+          <w:sz w:val="28"/>
+          <w:szCs w:val="28"/>
+        </w:rPr>
+        <w:lastRenderedPageBreak/>
+        <w:t>Šaltiniai</w:t>
+      </w:r>
+      <w:r>
         <w:rPr>
           <w:rFonts w:ascii="Courier New" w:eastAsia="Times New Roman" w:hAnsi="Courier New" w:cs="Courier New"/>
           <w:color w:val="FFFFFF"/>
@@ -8190,18 +8130,1493 @@
           <w:lang w:eastAsia="en-GB"/>
           <w14:ligatures w14:val="none"/>
         </w:rPr>
-      </w:pPr>
-      <w:r>
-        <w:rPr>
-          <w:rFonts w:ascii="Courier New" w:eastAsia="Times New Roman" w:hAnsi="Courier New" w:cs="Courier New"/>
-          <w:color w:val="FFFFFF"/>
-          <w:kern w:val="0"/>
-          <w:sz w:val="20"/>
-          <w:szCs w:val="20"/>
-          <w:lang w:eastAsia="en-GB"/>
-          <w14:ligatures w14:val="none"/>
-        </w:rPr>
-        <w:t>Koks buvo kiekvienos architektūros duomenų plotis (mašininis žo</w:t>
+        <w:t>s buvo kiekvienos architektūros duomenų plotis (mašininis žo</w:t>
+      </w:r>
+    </w:p>
+    <w:p>
+      <w:pPr>
+        <w:tabs>
+          <w:tab w:val="left" w:pos="7255"/>
+        </w:tabs>
+        <w:rPr>
+          <w:rFonts w:ascii="Times New Roman" w:eastAsiaTheme="minorEastAsia" w:hAnsi="Times New Roman" w:cs="Times New Roman"/>
+          <w:b/>
+          <w:bCs/>
+          <w:sz w:val="28"/>
+          <w:szCs w:val="28"/>
+        </w:rPr>
+      </w:pPr>
+      <w:r>
+        <w:rPr>
+          <w:rFonts w:ascii="Times New Roman" w:eastAsiaTheme="minorEastAsia" w:hAnsi="Times New Roman" w:cs="Times New Roman"/>
+          <w:b/>
+          <w:bCs/>
+          <w:sz w:val="28"/>
+          <w:szCs w:val="28"/>
+        </w:rPr>
+        <w:t xml:space="preserve">Wikipedia, 2024. Motorola 6800. [online] Prieinama: </w:t>
+      </w:r>
+      <w:hyperlink r:id="rId9" w:tgtFrame="_new" w:history="1">
+        <w:r>
+          <w:rPr>
+            <w:rStyle w:val="Hyperlink"/>
+            <w:rFonts w:ascii="Times New Roman" w:eastAsiaTheme="minorEastAsia" w:hAnsi="Times New Roman" w:cs="Times New Roman"/>
+            <w:b/>
+            <w:bCs/>
+            <w:sz w:val="28"/>
+            <w:szCs w:val="28"/>
+          </w:rPr>
+          <w:t>https://en.wikipedia.</w:t>
+        </w:r>
+        <w:r>
+          <w:rPr>
+            <w:rStyle w:val="Hyperlink"/>
+            <w:rFonts w:ascii="Times New Roman" w:eastAsiaTheme="minorEastAsia" w:hAnsi="Times New Roman" w:cs="Times New Roman"/>
+            <w:b/>
+            <w:bCs/>
+            <w:sz w:val="28"/>
+            <w:szCs w:val="28"/>
+          </w:rPr>
+          <w:t>org/wiki/Motorola_6800</w:t>
+        </w:r>
+      </w:hyperlink>
+      <w:r>
+        <w:rPr>
+          <w:rFonts w:ascii="Times New Roman" w:eastAsiaTheme="minorEastAsia" w:hAnsi="Times New Roman" w:cs="Times New Roman"/>
+          <w:b/>
+          <w:bCs/>
+          <w:sz w:val="28"/>
+          <w:szCs w:val="28"/>
+        </w:rPr>
+        <w:t xml:space="preserve"> </w:t>
+      </w:r>
+    </w:p>
+    <w:p>
+      <w:pPr>
+        <w:tabs>
+          <w:tab w:val="left" w:pos="7255"/>
+        </w:tabs>
+        <w:rPr>
+          <w:rFonts w:ascii="Times New Roman" w:eastAsiaTheme="minorEastAsia" w:hAnsi="Times New Roman" w:cs="Times New Roman"/>
+          <w:b/>
+          <w:bCs/>
+          <w:sz w:val="28"/>
+          <w:szCs w:val="28"/>
+        </w:rPr>
+      </w:pPr>
+      <w:r>
+        <w:rPr>
+          <w:rFonts w:ascii="Times New Roman" w:eastAsiaTheme="minorEastAsia" w:hAnsi="Times New Roman" w:cs="Times New Roman"/>
+          <w:b/>
+          <w:bCs/>
+          <w:sz w:val="28"/>
+          <w:szCs w:val="28"/>
+        </w:rPr>
+        <w:t xml:space="preserve">Wikipedia, 2024. Intel 4040. [online] Prieinama: </w:t>
+      </w:r>
+      <w:hyperlink r:id="rId10" w:tgtFrame="_new" w:history="1">
+        <w:r>
+          <w:rPr>
+            <w:rStyle w:val="Hyperlink"/>
+            <w:rFonts w:ascii="Times New Roman" w:eastAsiaTheme="minorEastAsia" w:hAnsi="Times New Roman" w:cs="Times New Roman"/>
+            <w:b/>
+            <w:bCs/>
+            <w:sz w:val="28"/>
+            <w:szCs w:val="28"/>
+          </w:rPr>
+          <w:t>https://en.wikipedia.org/wiki/Intel_4040</w:t>
+        </w:r>
+      </w:hyperlink>
+      <w:r>
+        <w:rPr>
+          <w:rFonts w:ascii="Times New Roman" w:eastAsiaTheme="minorEastAsia" w:hAnsi="Times New Roman" w:cs="Times New Roman"/>
+          <w:b/>
+          <w:bCs/>
+          <w:sz w:val="28"/>
+          <w:szCs w:val="28"/>
+        </w:rPr>
+        <w:t>.</w:t>
+      </w:r>
+    </w:p>
+    <w:p>
+      <w:pPr>
+        <w:tabs>
+          <w:tab w:val="left" w:pos="7255"/>
+        </w:tabs>
+        <w:rPr>
+          <w:rFonts w:ascii="Times New Roman" w:eastAsiaTheme="minorEastAsia" w:hAnsi="Times New Roman" w:cs="Times New Roman"/>
+          <w:b/>
+          <w:bCs/>
+          <w:sz w:val="28"/>
+          <w:szCs w:val="28"/>
+        </w:rPr>
+      </w:pPr>
+      <w:r>
+        <w:rPr>
+          <w:rFonts w:ascii="Times New Roman" w:eastAsiaTheme="minorEastAsia" w:hAnsi="Times New Roman" w:cs="Times New Roman"/>
+          <w:b/>
+          <w:bCs/>
+          <w:sz w:val="28"/>
+          <w:szCs w:val="28"/>
+        </w:rPr>
+        <w:t xml:space="preserve">NXP, 2024. SOT129-4. [online] Prieinama: </w:t>
+      </w:r>
+      <w:hyperlink r:id="rId11" w:tgtFrame="_new" w:history="1">
+        <w:r>
+          <w:rPr>
+            <w:rStyle w:val="Hyperlink"/>
+            <w:rFonts w:ascii="Times New Roman" w:eastAsiaTheme="minorEastAsia" w:hAnsi="Times New Roman" w:cs="Times New Roman"/>
+            <w:b/>
+            <w:bCs/>
+            <w:sz w:val="28"/>
+            <w:szCs w:val="28"/>
+          </w:rPr>
+          <w:t>https://www.nxp.com/packages/SOT129-4</w:t>
+        </w:r>
+      </w:hyperlink>
+      <w:r>
+        <w:rPr>
+          <w:rFonts w:ascii="Times New Roman" w:eastAsiaTheme="minorEastAsia" w:hAnsi="Times New Roman" w:cs="Times New Roman"/>
+          <w:b/>
+          <w:bCs/>
+          <w:sz w:val="28"/>
+          <w:szCs w:val="28"/>
+        </w:rPr>
+        <w:t xml:space="preserve"> </w:t>
+      </w:r>
+      <w:r>
+        <w:rPr>
+          <w:rFonts w:ascii="Times New Roman" w:eastAsiaTheme="minorEastAsia" w:hAnsi="Times New Roman" w:cs="Times New Roman"/>
+          <w:b/>
+          <w:bCs/>
+          <w:sz w:val="28"/>
+          <w:szCs w:val="28"/>
+        </w:rPr>
+        <w:t>.</w:t>
+      </w:r>
+    </w:p>
+    <w:p>
+      <w:pPr>
+        <w:tabs>
+          <w:tab w:val="left" w:pos="7255"/>
+        </w:tabs>
+        <w:rPr>
+          <w:rFonts w:ascii="Times New Roman" w:eastAsiaTheme="minorEastAsia" w:hAnsi="Times New Roman" w:cs="Times New Roman"/>
+          <w:b/>
+          <w:bCs/>
+          <w:sz w:val="28"/>
+          <w:szCs w:val="28"/>
+        </w:rPr>
+      </w:pPr>
+      <w:r>
+        <w:rPr>
+          <w:rFonts w:ascii="Times New Roman" w:eastAsiaTheme="minorEastAsia" w:hAnsi="Times New Roman" w:cs="Times New Roman"/>
+          <w:b/>
+          <w:bCs/>
+          <w:sz w:val="28"/>
+          <w:szCs w:val="28"/>
+        </w:rPr>
+        <w:t xml:space="preserve">Wikipedia, 2024. Dual in-line package. [online] Prieinama: </w:t>
+      </w:r>
+      <w:hyperlink r:id="rId12" w:tgtFrame="_new" w:history="1">
+        <w:r>
+          <w:rPr>
+            <w:rStyle w:val="Hyperlink"/>
+            <w:rFonts w:ascii="Times New Roman" w:eastAsiaTheme="minorEastAsia" w:hAnsi="Times New Roman" w:cs="Times New Roman"/>
+            <w:b/>
+            <w:bCs/>
+            <w:sz w:val="28"/>
+            <w:szCs w:val="28"/>
+          </w:rPr>
+          <w:t>https://en.wikipedia.org/wiki/Dual_in-line_package</w:t>
+        </w:r>
+      </w:hyperlink>
+      <w:r>
+        <w:rPr>
+          <w:rFonts w:ascii="Times New Roman" w:eastAsiaTheme="minorEastAsia" w:hAnsi="Times New Roman" w:cs="Times New Roman"/>
+          <w:b/>
+          <w:bCs/>
+          <w:sz w:val="28"/>
+          <w:szCs w:val="28"/>
+        </w:rPr>
+        <w:t xml:space="preserve"> </w:t>
+      </w:r>
+      <w:r>
+        <w:rPr>
+          <w:rFonts w:ascii="Times New Roman" w:eastAsiaTheme="minorEastAsia" w:hAnsi="Times New Roman" w:cs="Times New Roman"/>
+          <w:b/>
+          <w:bCs/>
+          <w:sz w:val="28"/>
+          <w:szCs w:val="28"/>
+        </w:rPr>
+        <w:t>.</w:t>
+      </w:r>
+    </w:p>
+    <w:p>
+      <w:pPr>
+        <w:tabs>
+          <w:tab w:val="left" w:pos="7255"/>
+        </w:tabs>
+        <w:rPr>
+          <w:rFonts w:ascii="Times New Roman" w:eastAsiaTheme="minorEastAsia" w:hAnsi="Times New Roman" w:cs="Times New Roman"/>
+          <w:b/>
+          <w:bCs/>
+          <w:sz w:val="28"/>
+          <w:szCs w:val="28"/>
+        </w:rPr>
+      </w:pPr>
+      <w:r>
+        <w:rPr>
+          <w:rFonts w:ascii="Times New Roman" w:eastAsiaTheme="minorEastAsia" w:hAnsi="Times New Roman" w:cs="Times New Roman"/>
+          <w:b/>
+          <w:bCs/>
+          <w:sz w:val="28"/>
+          <w:szCs w:val="28"/>
+        </w:rPr>
+        <w:t xml:space="preserve">Phinalabs, 2024. 24-Pin DIP IC Socket - Wide 0.6. [online] Prieinama: </w:t>
+      </w:r>
+      <w:hyperlink r:id="rId13" w:tgtFrame="_new" w:history="1">
+        <w:r>
+          <w:rPr>
+            <w:rStyle w:val="Hyperlink"/>
+            <w:rFonts w:ascii="Times New Roman" w:eastAsiaTheme="minorEastAsia" w:hAnsi="Times New Roman" w:cs="Times New Roman"/>
+            <w:b/>
+            <w:bCs/>
+            <w:sz w:val="28"/>
+            <w:szCs w:val="28"/>
+          </w:rPr>
+          <w:t>https://phinalabs.com/product/24-pin-dip-ic-socket-wide-0-6/</w:t>
+        </w:r>
+      </w:hyperlink>
+      <w:r>
+        <w:rPr>
+          <w:rFonts w:ascii="Times New Roman" w:eastAsiaTheme="minorEastAsia" w:hAnsi="Times New Roman" w:cs="Times New Roman"/>
+          <w:b/>
+          <w:bCs/>
+          <w:sz w:val="28"/>
+          <w:szCs w:val="28"/>
+        </w:rPr>
+        <w:t xml:space="preserve"> </w:t>
+      </w:r>
+      <w:r>
+        <w:rPr>
+          <w:rFonts w:ascii="Times New Roman" w:eastAsiaTheme="minorEastAsia" w:hAnsi="Times New Roman" w:cs="Times New Roman"/>
+          <w:b/>
+          <w:bCs/>
+          <w:sz w:val="28"/>
+          <w:szCs w:val="28"/>
+        </w:rPr>
+        <w:t>.</w:t>
+      </w:r>
+    </w:p>
+    <w:p>
+      <w:pPr>
+        <w:tabs>
+          <w:tab w:val="left" w:pos="7255"/>
+        </w:tabs>
+        <w:rPr>
+          <w:rFonts w:ascii="Times New Roman" w:eastAsiaTheme="minorEastAsia" w:hAnsi="Times New Roman" w:cs="Times New Roman"/>
+          <w:b/>
+          <w:bCs/>
+          <w:sz w:val="28"/>
+          <w:szCs w:val="28"/>
+        </w:rPr>
+      </w:pPr>
+      <w:r>
+        <w:rPr>
+          <w:rFonts w:ascii="Times New Roman" w:eastAsiaTheme="minorEastAsia" w:hAnsi="Times New Roman" w:cs="Times New Roman"/>
+          <w:b/>
+          <w:bCs/>
+          <w:sz w:val="28"/>
+          <w:szCs w:val="28"/>
+        </w:rPr>
+        <w:t xml:space="preserve">Amicus, 2024. Product Information. [online] Prieinama: </w:t>
+      </w:r>
+      <w:hyperlink r:id="rId14" w:tgtFrame="_new" w:history="1">
+        <w:r>
+          <w:rPr>
+            <w:rStyle w:val="Hyperlink"/>
+            <w:rFonts w:ascii="Times New Roman" w:eastAsiaTheme="minorEastAsia" w:hAnsi="Times New Roman" w:cs="Times New Roman"/>
+            <w:b/>
+            <w:bCs/>
+            <w:sz w:val="28"/>
+            <w:szCs w:val="28"/>
+          </w:rPr>
+          <w:t>https://amicus.com.sg/index.php?route=product/product&amp;product_id=897</w:t>
+        </w:r>
+      </w:hyperlink>
+      <w:r>
+        <w:rPr>
+          <w:rFonts w:ascii="Times New Roman" w:eastAsiaTheme="minorEastAsia" w:hAnsi="Times New Roman" w:cs="Times New Roman"/>
+          <w:b/>
+          <w:bCs/>
+          <w:sz w:val="28"/>
+          <w:szCs w:val="28"/>
+        </w:rPr>
+        <w:t xml:space="preserve"> </w:t>
+      </w:r>
+      <w:r>
+        <w:rPr>
+          <w:rFonts w:ascii="Times New Roman" w:eastAsiaTheme="minorEastAsia" w:hAnsi="Times New Roman" w:cs="Times New Roman"/>
+          <w:b/>
+          <w:bCs/>
+          <w:sz w:val="28"/>
+          <w:szCs w:val="28"/>
+        </w:rPr>
+        <w:t>.</w:t>
+      </w:r>
+    </w:p>
+    <w:p>
+      <w:pPr>
+        <w:tabs>
+          <w:tab w:val="left" w:pos="7255"/>
+        </w:tabs>
+        <w:rPr>
+          <w:rFonts w:ascii="Times New Roman" w:eastAsiaTheme="minorEastAsia" w:hAnsi="Times New Roman" w:cs="Times New Roman"/>
+          <w:b/>
+          <w:bCs/>
+          <w:sz w:val="28"/>
+          <w:szCs w:val="28"/>
+        </w:rPr>
+      </w:pPr>
+      <w:r>
+        <w:rPr>
+          <w:rFonts w:ascii="Times New Roman" w:eastAsiaTheme="minorEastAsia" w:hAnsi="Times New Roman" w:cs="Times New Roman"/>
+          <w:b/>
+          <w:bCs/>
+          <w:sz w:val="28"/>
+          <w:szCs w:val="28"/>
+        </w:rPr>
+        <w:t xml:space="preserve">Waveshare, 2024. DIP24 Aries Black. [online] Prieinama: </w:t>
+      </w:r>
+      <w:hyperlink r:id="rId15" w:tgtFrame="_new" w:history="1">
+        <w:r>
+          <w:rPr>
+            <w:rStyle w:val="Hyperlink"/>
+            <w:rFonts w:ascii="Times New Roman" w:eastAsiaTheme="minorEastAsia" w:hAnsi="Times New Roman" w:cs="Times New Roman"/>
+            <w:b/>
+            <w:bCs/>
+            <w:sz w:val="28"/>
+            <w:szCs w:val="28"/>
+          </w:rPr>
+          <w:t>https://www.waveshare.com/dip24-aries-black.htm</w:t>
+        </w:r>
+      </w:hyperlink>
+      <w:r>
+        <w:rPr>
+          <w:rFonts w:ascii="Times New Roman" w:eastAsiaTheme="minorEastAsia" w:hAnsi="Times New Roman" w:cs="Times New Roman"/>
+          <w:b/>
+          <w:bCs/>
+          <w:sz w:val="28"/>
+          <w:szCs w:val="28"/>
+        </w:rPr>
+        <w:t>.</w:t>
+      </w:r>
+    </w:p>
+    <w:p>
+      <w:pPr>
+        <w:tabs>
+          <w:tab w:val="left" w:pos="7255"/>
+        </w:tabs>
+        <w:rPr>
+          <w:rFonts w:ascii="Times New Roman" w:eastAsiaTheme="minorEastAsia" w:hAnsi="Times New Roman" w:cs="Times New Roman"/>
+          <w:b/>
+          <w:bCs/>
+          <w:sz w:val="28"/>
+          <w:szCs w:val="28"/>
+        </w:rPr>
+      </w:pPr>
+      <w:r>
+        <w:rPr>
+          <w:rFonts w:ascii="Times New Roman" w:eastAsiaTheme="minorEastAsia" w:hAnsi="Times New Roman" w:cs="Times New Roman"/>
+          <w:b/>
+          <w:bCs/>
+          <w:sz w:val="28"/>
+          <w:szCs w:val="28"/>
+        </w:rPr>
+        <w:t xml:space="preserve">Waveshare, 2024. DIP-40 Pin ZIF Socket Green. [online] Prieinama: </w:t>
+      </w:r>
+      <w:hyperlink r:id="rId16" w:tgtFrame="_new" w:history="1">
+        <w:r>
+          <w:rPr>
+            <w:rStyle w:val="Hyperlink"/>
+            <w:rFonts w:ascii="Times New Roman" w:eastAsiaTheme="minorEastAsia" w:hAnsi="Times New Roman" w:cs="Times New Roman"/>
+            <w:b/>
+            <w:bCs/>
+            <w:sz w:val="28"/>
+            <w:szCs w:val="28"/>
+          </w:rPr>
+          <w:t>https://www.waveshare.com/dip-40-pin-zif-socket-green.htm</w:t>
+        </w:r>
+      </w:hyperlink>
+      <w:r>
+        <w:rPr>
+          <w:rFonts w:ascii="Times New Roman" w:eastAsiaTheme="minorEastAsia" w:hAnsi="Times New Roman" w:cs="Times New Roman"/>
+          <w:b/>
+          <w:bCs/>
+          <w:sz w:val="28"/>
+          <w:szCs w:val="28"/>
+        </w:rPr>
+        <w:t>.</w:t>
+      </w:r>
+    </w:p>
+    <w:p>
+      <w:pPr>
+        <w:tabs>
+          <w:tab w:val="left" w:pos="7255"/>
+        </w:tabs>
+        <w:rPr>
+          <w:rFonts w:ascii="Times New Roman" w:eastAsiaTheme="minorEastAsia" w:hAnsi="Times New Roman" w:cs="Times New Roman"/>
+          <w:b/>
+          <w:bCs/>
+          <w:sz w:val="28"/>
+          <w:szCs w:val="28"/>
+        </w:rPr>
+      </w:pPr>
+      <w:r>
+        <w:rPr>
+          <w:rFonts w:ascii="Times New Roman" w:eastAsiaTheme="minorEastAsia" w:hAnsi="Times New Roman" w:cs="Times New Roman"/>
+          <w:b/>
+          <w:bCs/>
+          <w:sz w:val="28"/>
+          <w:szCs w:val="28"/>
+        </w:rPr>
+        <w:t xml:space="preserve">ChatGPT, 2024. Link 1. [online] Prieinama: </w:t>
+      </w:r>
+      <w:hyperlink r:id="rId17" w:tgtFrame="_new" w:history="1">
+        <w:r>
+          <w:rPr>
+            <w:rStyle w:val="Hyperlink"/>
+            <w:rFonts w:ascii="Times New Roman" w:eastAsiaTheme="minorEastAsia" w:hAnsi="Times New Roman" w:cs="Times New Roman"/>
+            <w:b/>
+            <w:bCs/>
+            <w:sz w:val="28"/>
+            <w:szCs w:val="28"/>
+          </w:rPr>
+          <w:t>https://chatgpt.com/share/675c4fa2-c028-800d-96eb-36332a598baf</w:t>
+        </w:r>
+      </w:hyperlink>
+      <w:r>
+        <w:rPr>
+          <w:rFonts w:ascii="Times New Roman" w:eastAsiaTheme="minorEastAsia" w:hAnsi="Times New Roman" w:cs="Times New Roman"/>
+          <w:b/>
+          <w:bCs/>
+          <w:sz w:val="28"/>
+          <w:szCs w:val="28"/>
+        </w:rPr>
+        <w:t xml:space="preserve"> </w:t>
+      </w:r>
+      <w:r>
+        <w:rPr>
+          <w:rFonts w:ascii="Times New Roman" w:eastAsiaTheme="minorEastAsia" w:hAnsi="Times New Roman" w:cs="Times New Roman"/>
+          <w:b/>
+          <w:bCs/>
+          <w:sz w:val="28"/>
+          <w:szCs w:val="28"/>
+        </w:rPr>
+        <w:t>.</w:t>
+      </w:r>
+    </w:p>
+    <w:p>
+      <w:pPr>
+        <w:tabs>
+          <w:tab w:val="left" w:pos="7255"/>
+        </w:tabs>
+        <w:rPr>
+          <w:rFonts w:ascii="Times New Roman" w:eastAsiaTheme="minorEastAsia" w:hAnsi="Times New Roman" w:cs="Times New Roman"/>
+          <w:b/>
+          <w:bCs/>
+          <w:sz w:val="28"/>
+          <w:szCs w:val="28"/>
+        </w:rPr>
+      </w:pPr>
+      <w:r>
+        <w:rPr>
+          <w:rFonts w:ascii="Times New Roman" w:eastAsiaTheme="minorEastAsia" w:hAnsi="Times New Roman" w:cs="Times New Roman"/>
+          <w:b/>
+          <w:bCs/>
+          <w:sz w:val="28"/>
+          <w:szCs w:val="28"/>
+        </w:rPr>
+        <w:t xml:space="preserve">Quora, 2024. What do you know about the 6800 microprocessor? [online] Prieinama: </w:t>
+      </w:r>
+      <w:hyperlink r:id="rId18" w:tgtFrame="_new" w:history="1">
+        <w:r>
+          <w:rPr>
+            <w:rStyle w:val="Hyperlink"/>
+            <w:rFonts w:ascii="Times New Roman" w:eastAsiaTheme="minorEastAsia" w:hAnsi="Times New Roman" w:cs="Times New Roman"/>
+            <w:b/>
+            <w:bCs/>
+            <w:sz w:val="28"/>
+            <w:szCs w:val="28"/>
+          </w:rPr>
+          <w:t>https://www.quora.com/What-do-you-know-about-the-6800-microprocessor?top_ans=78436562</w:t>
+        </w:r>
+      </w:hyperlink>
+      <w:r>
+        <w:rPr>
+          <w:rFonts w:ascii="Times New Roman" w:eastAsiaTheme="minorEastAsia" w:hAnsi="Times New Roman" w:cs="Times New Roman"/>
+          <w:b/>
+          <w:bCs/>
+          <w:sz w:val="28"/>
+          <w:szCs w:val="28"/>
+        </w:rPr>
+        <w:t xml:space="preserve"> </w:t>
+      </w:r>
+      <w:r>
+        <w:rPr>
+          <w:rFonts w:ascii="Times New Roman" w:eastAsiaTheme="minorEastAsia" w:hAnsi="Times New Roman" w:cs="Times New Roman"/>
+          <w:b/>
+          <w:bCs/>
+          <w:sz w:val="28"/>
+          <w:szCs w:val="28"/>
+        </w:rPr>
+        <w:t>.</w:t>
+      </w:r>
+    </w:p>
+    <w:p>
+      <w:pPr>
+        <w:tabs>
+          <w:tab w:val="left" w:pos="7255"/>
+        </w:tabs>
+        <w:rPr>
+          <w:rFonts w:ascii="Times New Roman" w:eastAsiaTheme="minorEastAsia" w:hAnsi="Times New Roman" w:cs="Times New Roman"/>
+          <w:b/>
+          <w:bCs/>
+          <w:sz w:val="28"/>
+          <w:szCs w:val="28"/>
+        </w:rPr>
+      </w:pPr>
+      <w:r>
+        <w:rPr>
+          <w:rFonts w:ascii="Times New Roman" w:eastAsiaTheme="minorEastAsia" w:hAnsi="Times New Roman" w:cs="Times New Roman"/>
+          <w:b/>
+          <w:bCs/>
+          <w:sz w:val="28"/>
+          <w:szCs w:val="28"/>
+        </w:rPr>
+        <w:t xml:space="preserve">CPU-World, 2024. Intel 4040. [online] Prieinama: </w:t>
+      </w:r>
+      <w:hyperlink r:id="rId19" w:tgtFrame="_new" w:history="1">
+        <w:r>
+          <w:rPr>
+            <w:rStyle w:val="Hyperlink"/>
+            <w:rFonts w:ascii="Times New Roman" w:eastAsiaTheme="minorEastAsia" w:hAnsi="Times New Roman" w:cs="Times New Roman"/>
+            <w:b/>
+            <w:bCs/>
+            <w:sz w:val="28"/>
+            <w:szCs w:val="28"/>
+          </w:rPr>
+          <w:t>https://www.cpu-world.com/Arch/4040.html</w:t>
+        </w:r>
+      </w:hyperlink>
+      <w:r>
+        <w:rPr>
+          <w:rFonts w:ascii="Times New Roman" w:eastAsiaTheme="minorEastAsia" w:hAnsi="Times New Roman" w:cs="Times New Roman"/>
+          <w:b/>
+          <w:bCs/>
+          <w:sz w:val="28"/>
+          <w:szCs w:val="28"/>
+        </w:rPr>
+        <w:t xml:space="preserve"> </w:t>
+      </w:r>
+      <w:r>
+        <w:rPr>
+          <w:rFonts w:ascii="Times New Roman" w:eastAsiaTheme="minorEastAsia" w:hAnsi="Times New Roman" w:cs="Times New Roman"/>
+          <w:b/>
+          <w:bCs/>
+          <w:sz w:val="28"/>
+          <w:szCs w:val="28"/>
+        </w:rPr>
+        <w:t>.</w:t>
+      </w:r>
+    </w:p>
+    <w:p>
+      <w:pPr>
+        <w:tabs>
+          <w:tab w:val="left" w:pos="7255"/>
+        </w:tabs>
+        <w:rPr>
+          <w:rFonts w:ascii="Times New Roman" w:eastAsiaTheme="minorEastAsia" w:hAnsi="Times New Roman" w:cs="Times New Roman"/>
+          <w:b/>
+          <w:bCs/>
+          <w:sz w:val="28"/>
+          <w:szCs w:val="28"/>
+        </w:rPr>
+      </w:pPr>
+      <w:r>
+        <w:rPr>
+          <w:rFonts w:ascii="Times New Roman" w:eastAsiaTheme="minorEastAsia" w:hAnsi="Times New Roman" w:cs="Times New Roman"/>
+          <w:b/>
+          <w:bCs/>
+          <w:sz w:val="28"/>
+          <w:szCs w:val="28"/>
+        </w:rPr>
+        <w:t xml:space="preserve">Wikipedia, 2024. Intel 4004. [online] Prieinama: </w:t>
+      </w:r>
+      <w:hyperlink r:id="rId20" w:tgtFrame="_new" w:history="1">
+        <w:r>
+          <w:rPr>
+            <w:rStyle w:val="Hyperlink"/>
+            <w:rFonts w:ascii="Times New Roman" w:eastAsiaTheme="minorEastAsia" w:hAnsi="Times New Roman" w:cs="Times New Roman"/>
+            <w:b/>
+            <w:bCs/>
+            <w:sz w:val="28"/>
+            <w:szCs w:val="28"/>
+          </w:rPr>
+          <w:t>https://en.wikipedia.org/wiki/Intel_4004</w:t>
+        </w:r>
+      </w:hyperlink>
+      <w:r>
+        <w:rPr>
+          <w:rFonts w:ascii="Times New Roman" w:eastAsiaTheme="minorEastAsia" w:hAnsi="Times New Roman" w:cs="Times New Roman"/>
+          <w:b/>
+          <w:bCs/>
+          <w:sz w:val="28"/>
+          <w:szCs w:val="28"/>
+        </w:rPr>
+        <w:t xml:space="preserve"> </w:t>
+      </w:r>
+      <w:r>
+        <w:rPr>
+          <w:rFonts w:ascii="Times New Roman" w:eastAsiaTheme="minorEastAsia" w:hAnsi="Times New Roman" w:cs="Times New Roman"/>
+          <w:b/>
+          <w:bCs/>
+          <w:sz w:val="28"/>
+          <w:szCs w:val="28"/>
+        </w:rPr>
+        <w:t>.</w:t>
+      </w:r>
+    </w:p>
+    <w:p>
+      <w:pPr>
+        <w:tabs>
+          <w:tab w:val="left" w:pos="7255"/>
+        </w:tabs>
+        <w:rPr>
+          <w:rFonts w:ascii="Times New Roman" w:eastAsiaTheme="minorEastAsia" w:hAnsi="Times New Roman" w:cs="Times New Roman"/>
+          <w:b/>
+          <w:bCs/>
+          <w:sz w:val="28"/>
+          <w:szCs w:val="28"/>
+        </w:rPr>
+      </w:pPr>
+      <w:r>
+        <w:rPr>
+          <w:rFonts w:ascii="Times New Roman" w:eastAsiaTheme="minorEastAsia" w:hAnsi="Times New Roman" w:cs="Times New Roman"/>
+          <w:b/>
+          <w:bCs/>
+          <w:sz w:val="28"/>
+          <w:szCs w:val="28"/>
+        </w:rPr>
+        <w:t xml:space="preserve">Intel4004, 2024. QA4004. [online] Prieinama: </w:t>
+      </w:r>
+      <w:hyperlink r:id="rId21" w:tgtFrame="_new" w:history="1">
+        <w:r>
+          <w:rPr>
+            <w:rStyle w:val="Hyperlink"/>
+            <w:rFonts w:ascii="Times New Roman" w:eastAsiaTheme="minorEastAsia" w:hAnsi="Times New Roman" w:cs="Times New Roman"/>
+            <w:b/>
+            <w:bCs/>
+            <w:sz w:val="28"/>
+            <w:szCs w:val="28"/>
+          </w:rPr>
+          <w:t>http://www.intel4004.com/qa4004.htm</w:t>
+        </w:r>
+      </w:hyperlink>
+      <w:r>
+        <w:rPr>
+          <w:rFonts w:ascii="Times New Roman" w:eastAsiaTheme="minorEastAsia" w:hAnsi="Times New Roman" w:cs="Times New Roman"/>
+          <w:b/>
+          <w:bCs/>
+          <w:sz w:val="28"/>
+          <w:szCs w:val="28"/>
+        </w:rPr>
+        <w:t>.</w:t>
+      </w:r>
+    </w:p>
+    <w:p>
+      <w:pPr>
+        <w:tabs>
+          <w:tab w:val="left" w:pos="7255"/>
+        </w:tabs>
+        <w:rPr>
+          <w:rFonts w:ascii="Times New Roman" w:eastAsiaTheme="minorEastAsia" w:hAnsi="Times New Roman" w:cs="Times New Roman"/>
+          <w:b/>
+          <w:bCs/>
+          <w:sz w:val="28"/>
+          <w:szCs w:val="28"/>
+        </w:rPr>
+      </w:pPr>
+      <w:r>
+        <w:rPr>
+          <w:rFonts w:ascii="Times New Roman" w:eastAsiaTheme="minorEastAsia" w:hAnsi="Times New Roman" w:cs="Times New Roman"/>
+          <w:b/>
+          <w:bCs/>
+          <w:sz w:val="28"/>
+          <w:szCs w:val="28"/>
+        </w:rPr>
+        <w:t xml:space="preserve">CPU-World, 2024. Motorola 6800. [online] Prieinama: </w:t>
+      </w:r>
+      <w:hyperlink r:id="rId22" w:tgtFrame="_new" w:history="1">
+        <w:r>
+          <w:rPr>
+            <w:rStyle w:val="Hyperlink"/>
+            <w:rFonts w:ascii="Times New Roman" w:eastAsiaTheme="minorEastAsia" w:hAnsi="Times New Roman" w:cs="Times New Roman"/>
+            <w:b/>
+            <w:bCs/>
+            <w:sz w:val="28"/>
+            <w:szCs w:val="28"/>
+          </w:rPr>
+          <w:t>https://www.cpu-world.com/Arch/6800.html</w:t>
+        </w:r>
+      </w:hyperlink>
+      <w:r>
+        <w:rPr>
+          <w:rFonts w:ascii="Times New Roman" w:eastAsiaTheme="minorEastAsia" w:hAnsi="Times New Roman" w:cs="Times New Roman"/>
+          <w:b/>
+          <w:bCs/>
+          <w:sz w:val="28"/>
+          <w:szCs w:val="28"/>
+        </w:rPr>
+        <w:t>.</w:t>
+      </w:r>
+    </w:p>
+    <w:p>
+      <w:pPr>
+        <w:tabs>
+          <w:tab w:val="left" w:pos="7255"/>
+        </w:tabs>
+        <w:rPr>
+          <w:rFonts w:ascii="Times New Roman" w:eastAsiaTheme="minorEastAsia" w:hAnsi="Times New Roman" w:cs="Times New Roman"/>
+          <w:b/>
+          <w:bCs/>
+          <w:sz w:val="28"/>
+          <w:szCs w:val="28"/>
+        </w:rPr>
+      </w:pPr>
+      <w:r>
+        <w:rPr>
+          <w:rFonts w:ascii="Times New Roman" w:eastAsiaTheme="minorEastAsia" w:hAnsi="Times New Roman" w:cs="Times New Roman"/>
+          <w:b/>
+          <w:bCs/>
+          <w:sz w:val="28"/>
+          <w:szCs w:val="28"/>
+        </w:rPr>
+        <w:lastRenderedPageBreak/>
+        <w:t xml:space="preserve">CPU-World, 2024. Intel 4040. [online] Prieinama: </w:t>
+      </w:r>
+      <w:hyperlink r:id="rId23" w:tgtFrame="_new" w:history="1">
+        <w:r>
+          <w:rPr>
+            <w:rStyle w:val="Hyperlink"/>
+            <w:rFonts w:ascii="Times New Roman" w:eastAsiaTheme="minorEastAsia" w:hAnsi="Times New Roman" w:cs="Times New Roman"/>
+            <w:b/>
+            <w:bCs/>
+            <w:sz w:val="28"/>
+            <w:szCs w:val="28"/>
+          </w:rPr>
+          <w:t>https://www.cpu-world.com/Arch/4040.html</w:t>
+        </w:r>
+      </w:hyperlink>
+      <w:r>
+        <w:rPr>
+          <w:rFonts w:ascii="Times New Roman" w:eastAsiaTheme="minorEastAsia" w:hAnsi="Times New Roman" w:cs="Times New Roman"/>
+          <w:b/>
+          <w:bCs/>
+          <w:sz w:val="28"/>
+          <w:szCs w:val="28"/>
+        </w:rPr>
+        <w:t xml:space="preserve"> </w:t>
+      </w:r>
+      <w:r>
+        <w:rPr>
+          <w:rFonts w:ascii="Times New Roman" w:eastAsiaTheme="minorEastAsia" w:hAnsi="Times New Roman" w:cs="Times New Roman"/>
+          <w:b/>
+          <w:bCs/>
+          <w:sz w:val="28"/>
+          <w:szCs w:val="28"/>
+        </w:rPr>
+        <w:t>.</w:t>
+      </w:r>
+    </w:p>
+    <w:p>
+      <w:pPr>
+        <w:tabs>
+          <w:tab w:val="left" w:pos="7255"/>
+        </w:tabs>
+        <w:rPr>
+          <w:rFonts w:ascii="Times New Roman" w:eastAsiaTheme="minorEastAsia" w:hAnsi="Times New Roman" w:cs="Times New Roman"/>
+          <w:b/>
+          <w:bCs/>
+          <w:sz w:val="28"/>
+          <w:szCs w:val="28"/>
+        </w:rPr>
+      </w:pPr>
+      <w:r>
+        <w:rPr>
+          <w:rFonts w:ascii="Times New Roman" w:eastAsiaTheme="minorEastAsia" w:hAnsi="Times New Roman" w:cs="Times New Roman"/>
+          <w:b/>
+          <w:bCs/>
+          <w:sz w:val="28"/>
+          <w:szCs w:val="28"/>
+        </w:rPr>
+        <w:t xml:space="preserve">Google, 2024. Google Translate. [online] Prieinama: </w:t>
+      </w:r>
+      <w:hyperlink r:id="rId24" w:tgtFrame="_new" w:history="1">
+        <w:r>
+          <w:rPr>
+            <w:rStyle w:val="Hyperlink"/>
+            <w:rFonts w:ascii="Times New Roman" w:eastAsiaTheme="minorEastAsia" w:hAnsi="Times New Roman" w:cs="Times New Roman"/>
+            <w:b/>
+            <w:bCs/>
+            <w:sz w:val="28"/>
+            <w:szCs w:val="28"/>
+          </w:rPr>
+          <w:t>https://translate.google.com/?sl=en&amp;tl=lt&amp;op=translate</w:t>
+        </w:r>
+      </w:hyperlink>
+      <w:r>
+        <w:rPr>
+          <w:rFonts w:ascii="Times New Roman" w:eastAsiaTheme="minorEastAsia" w:hAnsi="Times New Roman" w:cs="Times New Roman"/>
+          <w:b/>
+          <w:bCs/>
+          <w:sz w:val="28"/>
+          <w:szCs w:val="28"/>
+        </w:rPr>
+        <w:t xml:space="preserve"> </w:t>
+      </w:r>
+      <w:r>
+        <w:rPr>
+          <w:rFonts w:ascii="Times New Roman" w:eastAsiaTheme="minorEastAsia" w:hAnsi="Times New Roman" w:cs="Times New Roman"/>
+          <w:b/>
+          <w:bCs/>
+          <w:sz w:val="28"/>
+          <w:szCs w:val="28"/>
+        </w:rPr>
+        <w:t>.</w:t>
+      </w:r>
+    </w:p>
+    <w:p>
+      <w:pPr>
+        <w:tabs>
+          <w:tab w:val="left" w:pos="7255"/>
+        </w:tabs>
+        <w:rPr>
+          <w:rFonts w:ascii="Times New Roman" w:eastAsiaTheme="minorEastAsia" w:hAnsi="Times New Roman" w:cs="Times New Roman"/>
+          <w:b/>
+          <w:bCs/>
+          <w:sz w:val="28"/>
+          <w:szCs w:val="28"/>
+        </w:rPr>
+      </w:pPr>
+      <w:r>
+        <w:rPr>
+          <w:rFonts w:ascii="Times New Roman" w:eastAsiaTheme="minorEastAsia" w:hAnsi="Times New Roman" w:cs="Times New Roman"/>
+          <w:b/>
+          <w:bCs/>
+          <w:sz w:val="28"/>
+          <w:szCs w:val="28"/>
+        </w:rPr>
+        <w:t xml:space="preserve"> Wikipedia, 2024. Carry flag. [online] Prieinama: </w:t>
+      </w:r>
+      <w:hyperlink r:id="rId25" w:tgtFrame="_new" w:history="1">
+        <w:r>
+          <w:rPr>
+            <w:rStyle w:val="Hyperlink"/>
+            <w:rFonts w:ascii="Times New Roman" w:eastAsiaTheme="minorEastAsia" w:hAnsi="Times New Roman" w:cs="Times New Roman"/>
+            <w:b/>
+            <w:bCs/>
+            <w:sz w:val="28"/>
+            <w:szCs w:val="28"/>
+          </w:rPr>
+          <w:t>https://en.wikipedia.org/wiki/Carry_flag</w:t>
+        </w:r>
+      </w:hyperlink>
+      <w:r>
+        <w:rPr>
+          <w:rFonts w:ascii="Times New Roman" w:eastAsiaTheme="minorEastAsia" w:hAnsi="Times New Roman" w:cs="Times New Roman"/>
+          <w:b/>
+          <w:bCs/>
+          <w:sz w:val="28"/>
+          <w:szCs w:val="28"/>
+        </w:rPr>
+        <w:t xml:space="preserve"> </w:t>
+      </w:r>
+      <w:r>
+        <w:rPr>
+          <w:rFonts w:ascii="Times New Roman" w:eastAsiaTheme="minorEastAsia" w:hAnsi="Times New Roman" w:cs="Times New Roman"/>
+          <w:b/>
+          <w:bCs/>
+          <w:sz w:val="28"/>
+          <w:szCs w:val="28"/>
+        </w:rPr>
+        <w:t>.</w:t>
+      </w:r>
+    </w:p>
+    <w:p>
+      <w:pPr>
+        <w:tabs>
+          <w:tab w:val="left" w:pos="7255"/>
+        </w:tabs>
+        <w:rPr>
+          <w:rFonts w:ascii="Times New Roman" w:eastAsiaTheme="minorEastAsia" w:hAnsi="Times New Roman" w:cs="Times New Roman"/>
+          <w:b/>
+          <w:bCs/>
+          <w:sz w:val="28"/>
+          <w:szCs w:val="28"/>
+        </w:rPr>
+      </w:pPr>
+      <w:r>
+        <w:rPr>
+          <w:rFonts w:ascii="Times New Roman" w:eastAsiaTheme="minorEastAsia" w:hAnsi="Times New Roman" w:cs="Times New Roman"/>
+          <w:b/>
+          <w:bCs/>
+          <w:sz w:val="28"/>
+          <w:szCs w:val="28"/>
+        </w:rPr>
+        <w:t xml:space="preserve">Bou.lt, 2024. Computer Non-RISC. [online] Prieinama: </w:t>
+      </w:r>
+      <w:hyperlink r:id="rId26" w:tgtFrame="_new" w:history="1">
+        <w:r>
+          <w:rPr>
+            <w:rStyle w:val="Hyperlink"/>
+            <w:rFonts w:ascii="Times New Roman" w:eastAsiaTheme="minorEastAsia" w:hAnsi="Times New Roman" w:cs="Times New Roman"/>
+            <w:b/>
+            <w:bCs/>
+            <w:sz w:val="28"/>
+            <w:szCs w:val="28"/>
+          </w:rPr>
+          <w:t>https://www.bou.lt/theory/computerNonRisc.pdf</w:t>
+        </w:r>
+      </w:hyperlink>
+      <w:r>
+        <w:rPr>
+          <w:rFonts w:ascii="Times New Roman" w:eastAsiaTheme="minorEastAsia" w:hAnsi="Times New Roman" w:cs="Times New Roman"/>
+          <w:b/>
+          <w:bCs/>
+          <w:sz w:val="28"/>
+          <w:szCs w:val="28"/>
+        </w:rPr>
+        <w:t xml:space="preserve"> </w:t>
+      </w:r>
+    </w:p>
+    <w:p>
+      <w:pPr>
+        <w:tabs>
+          <w:tab w:val="left" w:pos="7255"/>
+        </w:tabs>
+        <w:rPr>
+          <w:rFonts w:ascii="Times New Roman" w:eastAsiaTheme="minorEastAsia" w:hAnsi="Times New Roman" w:cs="Times New Roman"/>
+          <w:b/>
+          <w:bCs/>
+          <w:sz w:val="28"/>
+          <w:szCs w:val="28"/>
+        </w:rPr>
+      </w:pPr>
+      <w:r>
+        <w:rPr>
+          <w:rFonts w:ascii="Times New Roman" w:eastAsiaTheme="minorEastAsia" w:hAnsi="Times New Roman" w:cs="Times New Roman"/>
+          <w:b/>
+          <w:bCs/>
+          <w:sz w:val="28"/>
+          <w:szCs w:val="28"/>
+        </w:rPr>
+        <w:t xml:space="preserve">Quora, 2024. Does Intel use CISC or RISC architecture in today’s processors? [online] Prieinama: </w:t>
+      </w:r>
+      <w:hyperlink r:id="rId27" w:tgtFrame="_new" w:history="1">
+        <w:r>
+          <w:rPr>
+            <w:rStyle w:val="Hyperlink"/>
+            <w:rFonts w:ascii="Times New Roman" w:eastAsiaTheme="minorEastAsia" w:hAnsi="Times New Roman" w:cs="Times New Roman"/>
+            <w:b/>
+            <w:bCs/>
+            <w:sz w:val="28"/>
+            <w:szCs w:val="28"/>
+          </w:rPr>
+          <w:t>https://www.quora.com/Does-Intel-use-CISC-architecture-or-RISC-architecture-in-todays-processors</w:t>
+        </w:r>
+      </w:hyperlink>
+      <w:r>
+        <w:rPr>
+          <w:rFonts w:ascii="Times New Roman" w:eastAsiaTheme="minorEastAsia" w:hAnsi="Times New Roman" w:cs="Times New Roman"/>
+          <w:b/>
+          <w:bCs/>
+          <w:sz w:val="28"/>
+          <w:szCs w:val="28"/>
+        </w:rPr>
+        <w:t xml:space="preserve"> </w:t>
+      </w:r>
+    </w:p>
+    <w:p>
+      <w:pPr>
+        <w:tabs>
+          <w:tab w:val="left" w:pos="7255"/>
+        </w:tabs>
+        <w:rPr>
+          <w:rFonts w:ascii="Times New Roman" w:eastAsiaTheme="minorEastAsia" w:hAnsi="Times New Roman" w:cs="Times New Roman"/>
+          <w:b/>
+          <w:bCs/>
+          <w:sz w:val="28"/>
+          <w:szCs w:val="28"/>
+        </w:rPr>
+      </w:pPr>
+      <w:r>
+        <w:rPr>
+          <w:rFonts w:ascii="Times New Roman" w:eastAsiaTheme="minorEastAsia" w:hAnsi="Times New Roman" w:cs="Times New Roman"/>
+          <w:b/>
+          <w:bCs/>
+          <w:sz w:val="28"/>
+          <w:szCs w:val="28"/>
+        </w:rPr>
+        <w:t xml:space="preserve">8bit-era.cz, 2024. Motorola 6800. [online] Prieinama: </w:t>
+      </w:r>
+      <w:hyperlink r:id="rId28" w:tgtFrame="_new" w:history="1">
+        <w:r>
+          <w:rPr>
+            <w:rStyle w:val="Hyperlink"/>
+            <w:rFonts w:ascii="Times New Roman" w:eastAsiaTheme="minorEastAsia" w:hAnsi="Times New Roman" w:cs="Times New Roman"/>
+            <w:b/>
+            <w:bCs/>
+            <w:sz w:val="28"/>
+            <w:szCs w:val="28"/>
+          </w:rPr>
+          <w:t>http://www.8bit-era.cz/6800.html</w:t>
+        </w:r>
+      </w:hyperlink>
+      <w:r>
+        <w:rPr>
+          <w:rFonts w:ascii="Times New Roman" w:eastAsiaTheme="minorEastAsia" w:hAnsi="Times New Roman" w:cs="Times New Roman"/>
+          <w:b/>
+          <w:bCs/>
+          <w:sz w:val="28"/>
+          <w:szCs w:val="28"/>
+        </w:rPr>
+        <w:t xml:space="preserve"> </w:t>
+      </w:r>
+    </w:p>
+    <w:p>
+      <w:pPr>
+        <w:tabs>
+          <w:tab w:val="left" w:pos="7255"/>
+        </w:tabs>
+        <w:rPr>
+          <w:rFonts w:ascii="Times New Roman" w:eastAsiaTheme="minorEastAsia" w:hAnsi="Times New Roman" w:cs="Times New Roman"/>
+          <w:b/>
+          <w:bCs/>
+          <w:sz w:val="28"/>
+          <w:szCs w:val="28"/>
+        </w:rPr>
+      </w:pPr>
+      <w:r>
+        <w:rPr>
+          <w:rFonts w:ascii="Times New Roman" w:eastAsiaTheme="minorEastAsia" w:hAnsi="Times New Roman" w:cs="Times New Roman"/>
+          <w:b/>
+          <w:bCs/>
+          <w:sz w:val="28"/>
+          <w:szCs w:val="28"/>
+        </w:rPr>
+        <w:t xml:space="preserve">Deramp, 2024. Motorola 6800 Instruction Set. [online] Prieinama: </w:t>
+      </w:r>
+      <w:hyperlink r:id="rId29" w:tgtFrame="_new" w:history="1">
+        <w:r>
+          <w:rPr>
+            <w:rStyle w:val="Hyperlink"/>
+            <w:rFonts w:ascii="Times New Roman" w:eastAsiaTheme="minorEastAsia" w:hAnsi="Times New Roman" w:cs="Times New Roman"/>
+            <w:b/>
+            <w:bCs/>
+            <w:sz w:val="28"/>
+            <w:szCs w:val="28"/>
+          </w:rPr>
+          <w:t>https://deramp.com/downloads/mfe_archive/050-Component%20Specifications/Motorola/CPUs/The%20Motorola%206800%20Instruction%20Set%20(Byte)(January%201978).pdf</w:t>
+        </w:r>
+      </w:hyperlink>
+      <w:r>
+        <w:rPr>
+          <w:rFonts w:ascii="Times New Roman" w:eastAsiaTheme="minorEastAsia" w:hAnsi="Times New Roman" w:cs="Times New Roman"/>
+          <w:b/>
+          <w:bCs/>
+          <w:sz w:val="28"/>
+          <w:szCs w:val="28"/>
+        </w:rPr>
+        <w:t xml:space="preserve"> </w:t>
+      </w:r>
+    </w:p>
+    <w:p>
+      <w:pPr>
+        <w:tabs>
+          <w:tab w:val="left" w:pos="7255"/>
+        </w:tabs>
+        <w:rPr>
+          <w:rFonts w:ascii="Times New Roman" w:eastAsiaTheme="minorEastAsia" w:hAnsi="Times New Roman" w:cs="Times New Roman"/>
+          <w:b/>
+          <w:bCs/>
+          <w:sz w:val="28"/>
+          <w:szCs w:val="28"/>
+        </w:rPr>
+      </w:pPr>
+      <w:r>
+        <w:rPr>
+          <w:rFonts w:ascii="Times New Roman" w:eastAsiaTheme="minorEastAsia" w:hAnsi="Times New Roman" w:cs="Times New Roman"/>
+          <w:b/>
+          <w:bCs/>
+          <w:sz w:val="28"/>
+          <w:szCs w:val="28"/>
+        </w:rPr>
+        <w:t xml:space="preserve">Pastraiser, 2024. Intel 4040. [online] Prieinama: </w:t>
+      </w:r>
+      <w:hyperlink r:id="rId30" w:tgtFrame="_new" w:history="1">
+        <w:r>
+          <w:rPr>
+            <w:rStyle w:val="Hyperlink"/>
+            <w:rFonts w:ascii="Times New Roman" w:eastAsiaTheme="minorEastAsia" w:hAnsi="Times New Roman" w:cs="Times New Roman"/>
+            <w:b/>
+            <w:bCs/>
+            <w:sz w:val="28"/>
+            <w:szCs w:val="28"/>
+          </w:rPr>
+          <w:t>https://pastraiser.com/cpu/i4040/i4040.html</w:t>
+        </w:r>
+      </w:hyperlink>
+      <w:r>
+        <w:rPr>
+          <w:rFonts w:ascii="Times New Roman" w:eastAsiaTheme="minorEastAsia" w:hAnsi="Times New Roman" w:cs="Times New Roman"/>
+          <w:b/>
+          <w:bCs/>
+          <w:sz w:val="28"/>
+          <w:szCs w:val="28"/>
+        </w:rPr>
+        <w:t xml:space="preserve"> </w:t>
+      </w:r>
+    </w:p>
+    <w:p>
+      <w:pPr>
+        <w:tabs>
+          <w:tab w:val="left" w:pos="7255"/>
+        </w:tabs>
+        <w:rPr>
+          <w:rFonts w:ascii="Times New Roman" w:eastAsiaTheme="minorEastAsia" w:hAnsi="Times New Roman" w:cs="Times New Roman"/>
+          <w:b/>
+          <w:bCs/>
+          <w:sz w:val="28"/>
+          <w:szCs w:val="28"/>
+        </w:rPr>
+      </w:pPr>
+      <w:r>
+        <w:rPr>
+          <w:rFonts w:ascii="Times New Roman" w:eastAsiaTheme="minorEastAsia" w:hAnsi="Times New Roman" w:cs="Times New Roman"/>
+          <w:b/>
+          <w:bCs/>
+          <w:sz w:val="28"/>
+          <w:szCs w:val="28"/>
+        </w:rPr>
+        <w:t xml:space="preserve">ChatGPT, 2024. Link 2. [online] Prieinama: </w:t>
+      </w:r>
+      <w:hyperlink r:id="rId31" w:tgtFrame="_new" w:history="1">
+        <w:r>
+          <w:rPr>
+            <w:rStyle w:val="Hyperlink"/>
+            <w:rFonts w:ascii="Times New Roman" w:eastAsiaTheme="minorEastAsia" w:hAnsi="Times New Roman" w:cs="Times New Roman"/>
+            <w:b/>
+            <w:bCs/>
+            <w:sz w:val="28"/>
+            <w:szCs w:val="28"/>
+          </w:rPr>
+          <w:t>https://chatgpt.com/share/6760793d-1e40-800c-93bc-8c4bc8c497ff</w:t>
+        </w:r>
+      </w:hyperlink>
+      <w:r>
+        <w:rPr>
+          <w:rFonts w:ascii="Times New Roman" w:eastAsiaTheme="minorEastAsia" w:hAnsi="Times New Roman" w:cs="Times New Roman"/>
+          <w:b/>
+          <w:bCs/>
+          <w:sz w:val="28"/>
+          <w:szCs w:val="28"/>
+        </w:rPr>
+        <w:t xml:space="preserve"> </w:t>
+      </w:r>
+    </w:p>
+    <w:p>
+      <w:pPr>
+        <w:tabs>
+          <w:tab w:val="left" w:pos="7255"/>
+        </w:tabs>
+        <w:rPr>
+          <w:rFonts w:ascii="Times New Roman" w:eastAsiaTheme="minorEastAsia" w:hAnsi="Times New Roman" w:cs="Times New Roman"/>
+          <w:b/>
+          <w:bCs/>
+          <w:sz w:val="28"/>
+          <w:szCs w:val="28"/>
+        </w:rPr>
+      </w:pPr>
+      <w:r>
+        <w:rPr>
+          <w:rFonts w:ascii="Times New Roman" w:eastAsiaTheme="minorEastAsia" w:hAnsi="Times New Roman" w:cs="Times New Roman"/>
+          <w:b/>
+          <w:bCs/>
+          <w:sz w:val="28"/>
+          <w:szCs w:val="28"/>
+        </w:rPr>
+        <w:t xml:space="preserve">The Chip Letter, 2024. Motorola’s Pioneering 8-bit 6800 Origins. [online] Prieinama: </w:t>
+      </w:r>
+      <w:hyperlink r:id="rId32" w:tgtFrame="_new" w:history="1">
+        <w:r>
+          <w:rPr>
+            <w:rStyle w:val="Hyperlink"/>
+            <w:rFonts w:ascii="Times New Roman" w:eastAsiaTheme="minorEastAsia" w:hAnsi="Times New Roman" w:cs="Times New Roman"/>
+            <w:b/>
+            <w:bCs/>
+            <w:sz w:val="28"/>
+            <w:szCs w:val="28"/>
+          </w:rPr>
+          <w:t>https://thechipletter.substack.com/p/motorolas-pioneering-8-bit-6800-origins</w:t>
+        </w:r>
+      </w:hyperlink>
+      <w:r>
+        <w:rPr>
+          <w:rFonts w:ascii="Times New Roman" w:eastAsiaTheme="minorEastAsia" w:hAnsi="Times New Roman" w:cs="Times New Roman"/>
+          <w:b/>
+          <w:bCs/>
+          <w:sz w:val="28"/>
+          <w:szCs w:val="28"/>
+        </w:rPr>
+        <w:t xml:space="preserve"> </w:t>
+      </w:r>
+    </w:p>
+    <w:p>
+      <w:pPr>
+        <w:tabs>
+          <w:tab w:val="left" w:pos="7255"/>
+        </w:tabs>
+        <w:rPr>
+          <w:rFonts w:ascii="Times New Roman" w:eastAsiaTheme="minorEastAsia" w:hAnsi="Times New Roman" w:cs="Times New Roman"/>
+          <w:b/>
+          <w:bCs/>
+          <w:sz w:val="28"/>
+          <w:szCs w:val="28"/>
+        </w:rPr>
+      </w:pPr>
+      <w:r>
+        <w:rPr>
+          <w:rFonts w:ascii="Times New Roman" w:eastAsiaTheme="minorEastAsia" w:hAnsi="Times New Roman" w:cs="Times New Roman"/>
+          <w:b/>
+          <w:bCs/>
+          <w:sz w:val="28"/>
+          <w:szCs w:val="28"/>
+        </w:rPr>
+        <w:t xml:space="preserve">The Code Academy, 2024. Motorola 6800 Microprocessor. [online] Prieinama: </w:t>
+      </w:r>
+      <w:hyperlink r:id="rId33" w:tgtFrame="_new" w:history="1">
+        <w:r>
+          <w:rPr>
+            <w:rStyle w:val="Hyperlink"/>
+            <w:rFonts w:ascii="Times New Roman" w:eastAsiaTheme="minorEastAsia" w:hAnsi="Times New Roman" w:cs="Times New Roman"/>
+            <w:b/>
+            <w:bCs/>
+            <w:sz w:val="28"/>
+            <w:szCs w:val="28"/>
+          </w:rPr>
+          <w:t>https://thecodeacademy.co.uk/docs/electronics/microprocessors/the-motorola-6800-microprocessor-a-comprehensive-overview/</w:t>
+        </w:r>
+      </w:hyperlink>
+      <w:r>
+        <w:rPr>
+          <w:rFonts w:ascii="Times New Roman" w:eastAsiaTheme="minorEastAsia" w:hAnsi="Times New Roman" w:cs="Times New Roman"/>
+          <w:b/>
+          <w:bCs/>
+          <w:sz w:val="28"/>
+          <w:szCs w:val="28"/>
+        </w:rPr>
+        <w:t xml:space="preserve"> </w:t>
+      </w:r>
+    </w:p>
+    <w:p>
+      <w:pPr>
+        <w:tabs>
+          <w:tab w:val="left" w:pos="7255"/>
+        </w:tabs>
+        <w:rPr>
+          <w:rFonts w:ascii="Times New Roman" w:eastAsiaTheme="minorEastAsia" w:hAnsi="Times New Roman" w:cs="Times New Roman"/>
+          <w:b/>
+          <w:bCs/>
+          <w:sz w:val="28"/>
+          <w:szCs w:val="28"/>
+        </w:rPr>
+      </w:pPr>
+      <w:r>
+        <w:rPr>
+          <w:rFonts w:ascii="Times New Roman" w:eastAsiaTheme="minorEastAsia" w:hAnsi="Times New Roman" w:cs="Times New Roman"/>
+          <w:b/>
+          <w:bCs/>
+          <w:sz w:val="28"/>
+          <w:szCs w:val="28"/>
+        </w:rPr>
+        <w:t xml:space="preserve">Wikichip, 2024. Intel 4040. [online] Prieinama: </w:t>
+      </w:r>
+      <w:hyperlink r:id="rId34" w:tgtFrame="_new" w:history="1">
+        <w:r>
+          <w:rPr>
+            <w:rStyle w:val="Hyperlink"/>
+            <w:rFonts w:ascii="Times New Roman" w:eastAsiaTheme="minorEastAsia" w:hAnsi="Times New Roman" w:cs="Times New Roman"/>
+            <w:b/>
+            <w:bCs/>
+            <w:sz w:val="28"/>
+            <w:szCs w:val="28"/>
+          </w:rPr>
+          <w:t>https://en.wikichip.org/wiki/intel/mcs-40/4040</w:t>
+        </w:r>
+      </w:hyperlink>
+      <w:r>
+        <w:rPr>
+          <w:rFonts w:ascii="Times New Roman" w:eastAsiaTheme="minorEastAsia" w:hAnsi="Times New Roman" w:cs="Times New Roman"/>
+          <w:b/>
+          <w:bCs/>
+          <w:sz w:val="28"/>
+          <w:szCs w:val="28"/>
+        </w:rPr>
+        <w:t xml:space="preserve"> </w:t>
+      </w:r>
+    </w:p>
+    <w:p>
+      <w:pPr>
+        <w:tabs>
+          <w:tab w:val="left" w:pos="7255"/>
+        </w:tabs>
+        <w:rPr>
+          <w:rFonts w:ascii="Times New Roman" w:eastAsiaTheme="minorEastAsia" w:hAnsi="Times New Roman" w:cs="Times New Roman"/>
+          <w:b/>
+          <w:bCs/>
+          <w:sz w:val="28"/>
+          <w:szCs w:val="28"/>
+        </w:rPr>
+      </w:pPr>
+      <w:r>
+        <w:rPr>
+          <w:rFonts w:ascii="Times New Roman" w:eastAsiaTheme="minorEastAsia" w:hAnsi="Times New Roman" w:cs="Times New Roman"/>
+          <w:b/>
+          <w:bCs/>
+          <w:sz w:val="28"/>
+          <w:szCs w:val="28"/>
+        </w:rPr>
+        <w:t xml:space="preserve">Scribd, 2024. Intel 4004 and Intel 4040. [online] Prieinama: </w:t>
+      </w:r>
+      <w:hyperlink r:id="rId35" w:tgtFrame="_new" w:history="1">
+        <w:r>
+          <w:rPr>
+            <w:rStyle w:val="Hyperlink"/>
+            <w:rFonts w:ascii="Times New Roman" w:eastAsiaTheme="minorEastAsia" w:hAnsi="Times New Roman" w:cs="Times New Roman"/>
+            <w:b/>
+            <w:bCs/>
+            <w:sz w:val="28"/>
+            <w:szCs w:val="28"/>
+          </w:rPr>
+          <w:t>https://www.scribd.com/presentation/416387297/Intel-4004-and-Intel-4040</w:t>
+        </w:r>
+      </w:hyperlink>
+      <w:r>
+        <w:rPr>
+          <w:rFonts w:ascii="Times New Roman" w:eastAsiaTheme="minorEastAsia" w:hAnsi="Times New Roman" w:cs="Times New Roman"/>
+          <w:b/>
+          <w:bCs/>
+          <w:sz w:val="28"/>
+          <w:szCs w:val="28"/>
+        </w:rPr>
+        <w:t xml:space="preserve"> </w:t>
+      </w:r>
+    </w:p>
+    <w:p>
+      <w:pPr>
+        <w:tabs>
+          <w:tab w:val="left" w:pos="7255"/>
+        </w:tabs>
+        <w:rPr>
+          <w:rFonts w:ascii="Times New Roman" w:eastAsiaTheme="minorEastAsia" w:hAnsi="Times New Roman" w:cs="Times New Roman"/>
+          <w:b/>
+          <w:bCs/>
+          <w:sz w:val="28"/>
+          <w:szCs w:val="28"/>
+        </w:rPr>
+      </w:pPr>
+      <w:r>
+        <w:rPr>
+          <w:rFonts w:ascii="Times New Roman" w:eastAsiaTheme="minorEastAsia" w:hAnsi="Times New Roman" w:cs="Times New Roman"/>
+          <w:b/>
+          <w:bCs/>
+          <w:sz w:val="28"/>
+          <w:szCs w:val="28"/>
+        </w:rPr>
+        <w:lastRenderedPageBreak/>
+        <w:t xml:space="preserve">Wikipedia, 2024. Intel 4040. [online] Prieinama: </w:t>
+      </w:r>
+      <w:hyperlink r:id="rId36" w:tgtFrame="_new" w:history="1">
+        <w:r>
+          <w:rPr>
+            <w:rStyle w:val="Hyperlink"/>
+            <w:rFonts w:ascii="Times New Roman" w:eastAsiaTheme="minorEastAsia" w:hAnsi="Times New Roman" w:cs="Times New Roman"/>
+            <w:b/>
+            <w:bCs/>
+            <w:sz w:val="28"/>
+            <w:szCs w:val="28"/>
+          </w:rPr>
+          <w:t>https://en.wikipedia.org/wiki/Intel_4040</w:t>
+        </w:r>
+      </w:hyperlink>
+      <w:r>
+        <w:rPr>
+          <w:rFonts w:ascii="Times New Roman" w:eastAsiaTheme="minorEastAsia" w:hAnsi="Times New Roman" w:cs="Times New Roman"/>
+          <w:b/>
+          <w:bCs/>
+          <w:sz w:val="28"/>
+          <w:szCs w:val="28"/>
+        </w:rPr>
+        <w:t xml:space="preserve"> </w:t>
+      </w:r>
+    </w:p>
+    <w:p>
+      <w:pPr>
+        <w:tabs>
+          <w:tab w:val="left" w:pos="7255"/>
+        </w:tabs>
+        <w:rPr>
+          <w:rFonts w:ascii="Times New Roman" w:eastAsiaTheme="minorEastAsia" w:hAnsi="Times New Roman" w:cs="Times New Roman"/>
+          <w:b/>
+          <w:bCs/>
+          <w:sz w:val="28"/>
+          <w:szCs w:val="28"/>
+        </w:rPr>
+      </w:pPr>
+      <w:r>
+        <w:rPr>
+          <w:rFonts w:ascii="Times New Roman" w:eastAsiaTheme="minorEastAsia" w:hAnsi="Times New Roman" w:cs="Times New Roman"/>
+          <w:b/>
+          <w:bCs/>
+          <w:sz w:val="28"/>
+          <w:szCs w:val="28"/>
+        </w:rPr>
+        <w:t xml:space="preserve">ChatGPT, 2024. Link 3. [online] Prieinama: </w:t>
+      </w:r>
+      <w:hyperlink r:id="rId37" w:tgtFrame="_new" w:history="1">
+        <w:r>
+          <w:rPr>
+            <w:rStyle w:val="Hyperlink"/>
+            <w:rFonts w:ascii="Times New Roman" w:eastAsiaTheme="minorEastAsia" w:hAnsi="Times New Roman" w:cs="Times New Roman"/>
+            <w:b/>
+            <w:bCs/>
+            <w:sz w:val="28"/>
+            <w:szCs w:val="28"/>
+          </w:rPr>
+          <w:t>https://chatgpt.com/share/6761bb0e-adc4-800c-80ae-7e114b7f22cc</w:t>
+        </w:r>
+      </w:hyperlink>
+      <w:r>
+        <w:rPr>
+          <w:rFonts w:ascii="Times New Roman" w:eastAsiaTheme="minorEastAsia" w:hAnsi="Times New Roman" w:cs="Times New Roman"/>
+          <w:b/>
+          <w:bCs/>
+          <w:sz w:val="28"/>
+          <w:szCs w:val="28"/>
+        </w:rPr>
+        <w:t xml:space="preserve"> </w:t>
       </w:r>
     </w:p>
     <w:p>
@@ -9361,17 +10776,17 @@
   <w:abstractNum w:abstractNumId="9" w15:restartNumberingAfterBreak="0">
     <w:nsid w:val="6BD21CBA"/>
     <w:multiLevelType w:val="hybridMultilevel"/>
-    <w:tmpl w:val="34E83320"/>
-    <w:lvl w:ilvl="0" w:tplc="B97EAC36">
+    <w:tmpl w:val="98545E80"/>
+    <w:lvl w:ilvl="0" w:tplc="08090001">
       <w:start w:val="1"/>
-      <w:numFmt w:val="decimal"/>
-      <w:lvlText w:val="%1."/>
+      <w:numFmt w:val="bullet"/>
+      <w:lvlText w:val=""/>
       <w:lvlJc w:val="left"/>
       <w:pPr>
         <w:ind w:left="720" w:hanging="360"/>
       </w:pPr>
       <w:rPr>
-        <w:rFonts w:hint="default"/>
+        <w:rFonts w:ascii="Symbol" w:hAnsi="Symbol" w:hint="default"/>
         <w:b/>
         <w:bCs/>
       </w:rPr>
@@ -10592,6 +12007,45 @@
       <w:shd w:val="clear" w:color="auto" w:fill="E1DFDD"/>
     </w:rPr>
   </w:style>
+  <w:style w:type="paragraph" w:styleId="NormalWeb">
+    <w:name w:val="Normal (Web)"/>
+    <w:basedOn w:val="Normal"/>
+    <w:uiPriority w:val="99"/>
+    <w:unhideWhenUsed/>
+    <w:rsid w:val="00B168F8"/>
+    <w:pPr>
+      <w:spacing w:before="100" w:beforeAutospacing="1" w:after="100" w:afterAutospacing="1" w:line="240" w:lineRule="auto"/>
+    </w:pPr>
+    <w:rPr>
+      <w:rFonts w:ascii="Times New Roman" w:eastAsia="Times New Roman" w:hAnsi="Times New Roman" w:cs="Times New Roman"/>
+      <w:kern w:val="0"/>
+      <w:lang w:eastAsia="en-GB"/>
+      <w14:ligatures w14:val="none"/>
+    </w:rPr>
+  </w:style>
+  <w:style w:type="character" w:styleId="Strong">
+    <w:name w:val="Strong"/>
+    <w:basedOn w:val="DefaultParagraphFont"/>
+    <w:uiPriority w:val="22"/>
+    <w:qFormat/>
+    <w:rsid w:val="00B168F8"/>
+    <w:rPr>
+      <w:b/>
+      <w:bCs/>
+    </w:rPr>
+  </w:style>
+  <w:style w:type="character" w:styleId="FollowedHyperlink">
+    <w:name w:val="FollowedHyperlink"/>
+    <w:basedOn w:val="DefaultParagraphFont"/>
+    <w:uiPriority w:val="99"/>
+    <w:semiHidden/>
+    <w:unhideWhenUsed/>
+    <w:rsid w:val="000829AD"/>
+    <w:rPr>
+      <w:color w:val="96607D" w:themeColor="followedHyperlink"/>
+      <w:u w:val="single"/>
+    </w:rPr>
+  </w:style>
 </w:styles>
 </file>
 

</xml_diff>